<commit_message>
Move examples out of summary document
R code for examples moved into standalone files in `examples` folder.
Scripts called from summary document.
</commit_message>
<xml_diff>
--- a/notebooks/asthmatrial-summarise-sims.docx
+++ b/notebooks/asthmatrial-summarise-sims.docx
@@ -41,7 +41,7 @@
         <w:pStyle w:val="Date"/>
       </w:pPr>
       <w:r>
-        <w:t xml:space="preserve">2023-02-13</w:t>
+        <w:t xml:space="preserve">2023-02-17</w:t>
       </w:r>
     </w:p>
     <w:bookmarkStart w:id="25" w:name="background"/>
@@ -60,6 +60,14 @@
       </w:pPr>
       <w:r>
         <w:t xml:space="preserve">Aim</w:t>
+      </w:r>
+    </w:p>
+    <w:p>
+      <w:pPr>
+        <w:pStyle w:val="FirstParagraph"/>
+      </w:pPr>
+      <w:r>
+        <w:t xml:space="preserve">We want to explore the use of oscillometry used as part of a pre-emptive strategy in a sub group of kids with poorly controlled asthma, i.e. kids requiring hospitalistion.</w:t>
       </w:r>
     </w:p>
     <w:bookmarkEnd w:id="20"/>
@@ -149,11 +157,9 @@
       <w:r>
         <w:t xml:space="preserve">Symptoms reported daily via smart phone.</w:t>
       </w:r>
-    </w:p>
-    <w:p>
-      <w:pPr>
-        <w:pStyle w:val="BodyText"/>
-      </w:pPr>
+      <w:r>
+        <w:t xml:space="preserve"> </w:t>
+      </w:r>
       <w:r>
         <w:t xml:space="preserve">Interest lies in the difference in the expected number of days in which any symptoms are reported under each intervention.</w:t>
       </w:r>
@@ -182,9 +188,14 @@
         <w:t xml:space="preserve">The following will assess power and trial operating characteristics assuming a sample size of 200 participants.</w:t>
       </w:r>
     </w:p>
+    <w:p>
+      <w:r>
+        <w:br w:type="page"/>
+      </w:r>
+    </w:p>
     <w:bookmarkEnd w:id="24"/>
     <w:bookmarkEnd w:id="25"/>
-    <w:bookmarkStart w:id="26" w:name="analyses"/>
+    <w:bookmarkStart w:id="27" w:name="analyses"/>
     <w:p>
       <w:pPr>
         <w:pStyle w:val="Heading1"/>
@@ -480,7 +491,7 @@
         <w:t xml:space="preserve"> </w:t>
       </w:r>
       <w:r>
-        <w:t xml:space="preserve">and we aim to find that the investigational arm is:</w:t>
+        <w:t xml:space="preserve">and we aim to decide that the investigational arm is:</w:t>
       </w:r>
     </w:p>
     <w:p>
@@ -585,7 +596,7 @@
         <w:t xml:space="preserve"> </w:t>
       </w:r>
       <w:r>
-        <w:t xml:space="preserve">(investigational arm has lower expected symptom days than standard therapy)</w:t>
+        <w:t xml:space="preserve">(investigational arm has lower expected symptom days than standard therapy);</w:t>
       </w:r>
     </w:p>
     <w:p>
@@ -699,7 +710,7 @@
         <w:t xml:space="preserve"> </w:t>
       </w:r>
       <w:r>
-        <w:t xml:space="preserve">(investigational arm has expected symptom days no more than 10 days higher compared to maximum therapy)</w:t>
+        <w:t xml:space="preserve">(investigational arm has expected symptom days no more than 10 days higher compared to maximum therapy).</w:t>
       </w:r>
     </w:p>
     <w:p>
@@ -981,31 +992,13 @@
         <w:t xml:space="preserve">then the investiational aim satisfies non-inferiority relative to maximal therapy.</w:t>
       </w:r>
     </w:p>
-    <w:p>
-      <w:pPr>
-        <w:pStyle w:val="FirstParagraph"/>
-      </w:pPr>
-      <w:r>
-        <w:t xml:space="preserve">An ordinal cumulative logistic regression model is used to analyse the data. The model assumes that the distribution of DWS in the population is smooth (e.g. the examples below).</w:t>
-      </w:r>
-    </w:p>
-    <w:bookmarkEnd w:id="26"/>
-    <w:bookmarkStart w:id="61" w:name="examples"/>
-    <w:p>
-      <w:pPr>
-        <w:pStyle w:val="Heading1"/>
-      </w:pPr>
-      <w:r>
-        <w:t xml:space="preserve">Examples</w:t>
-      </w:r>
-    </w:p>
-    <w:bookmarkStart w:id="43" w:name="example-1"/>
+    <w:bookmarkStart w:id="26" w:name="modelling"/>
     <w:p>
       <w:pPr>
         <w:pStyle w:val="Heading2"/>
       </w:pPr>
       <w:r>
-        <w:t xml:space="preserve">Example 1</w:t>
+        <w:t xml:space="preserve">Modelling</w:t>
       </w:r>
     </w:p>
     <w:p>
@@ -1013,6 +1006,972 @@
         <w:pStyle w:val="FirstParagraph"/>
       </w:pPr>
       <w:r>
+        <w:t xml:space="preserve">An ordinal cumulative logistic regression model is used to analyse the data.</w:t>
+      </w:r>
+      <w:r>
+        <w:t xml:space="preserve"> </w:t>
+      </w:r>
+      <w:r>
+        <w:t xml:space="preserve">The model assumes that the distribution of DWS in the population is smooth (e.g. the examples below) and assumes a proportional effect of treatment on the log cumulative odds ratio.</w:t>
+      </w:r>
+    </w:p>
+    <w:p>
+      <w:pPr>
+        <w:pStyle w:val="BodyText"/>
+      </w:pPr>
+      <w:r>
+        <w:t xml:space="preserve">That is, for</w:t>
+      </w:r>
+      <w:r>
+        <w:t xml:space="preserve"> </w:t>
+      </w:r>
+      <m:oMath>
+        <m:sSup>
+          <m:e>
+            <m:r>
+              <m:t>Y</m:t>
+            </m:r>
+          </m:e>
+          <m:sup>
+            <m:r>
+              <m:rPr>
+                <m:sty m:val="p"/>
+              </m:rPr>
+              <m:t>⋆</m:t>
+            </m:r>
+          </m:sup>
+        </m:sSup>
+        <m:r>
+          <m:rPr>
+            <m:sty m:val="p"/>
+          </m:rPr>
+          <m:t>=</m:t>
+        </m:r>
+        <m:r>
+          <m:t>Y</m:t>
+        </m:r>
+        <m:r>
+          <m:rPr>
+            <m:sty m:val="p"/>
+          </m:rPr>
+          <m:t>+</m:t>
+        </m:r>
+        <m:r>
+          <m:t>1</m:t>
+        </m:r>
+      </m:oMath>
+      <w:r>
+        <w:t xml:space="preserve">,</w:t>
+      </w:r>
+    </w:p>
+    <w:p>
+      <w:pPr>
+        <w:pStyle w:val="BodyText"/>
+      </w:pPr>
+      <m:oMathPara>
+        <m:oMathParaPr>
+          <m:jc m:val="center"/>
+        </m:oMathParaPr>
+        <m:oMath>
+          <m:r>
+            <m:rPr>
+              <m:sty m:val="p"/>
+              <m:scr m:val="double-struck"/>
+            </m:rPr>
+            <m:t>P</m:t>
+          </m:r>
+          <m:d>
+            <m:dPr>
+              <m:begChr m:val="["/>
+              <m:endChr m:val="]"/>
+              <m:sepChr m:val=""/>
+              <m:grow/>
+            </m:dPr>
+            <m:e>
+              <m:sSup>
+                <m:e>
+                  <m:r>
+                    <m:t>Y</m:t>
+                  </m:r>
+                </m:e>
+                <m:sup>
+                  <m:r>
+                    <m:rPr>
+                      <m:sty m:val="p"/>
+                    </m:rPr>
+                    <m:t>⋆</m:t>
+                  </m:r>
+                </m:sup>
+              </m:sSup>
+              <m:r>
+                <m:rPr>
+                  <m:sty m:val="p"/>
+                </m:rPr>
+                <m:t>≤</m:t>
+              </m:r>
+              <m:r>
+                <m:t>k</m:t>
+              </m:r>
+            </m:e>
+          </m:d>
+          <m:r>
+            <m:rPr>
+              <m:sty m:val="p"/>
+            </m:rPr>
+            <m:t>=</m:t>
+          </m:r>
+          <m:sSup>
+            <m:e>
+              <m:r>
+                <m:rPr>
+                  <m:nor/>
+                  <m:sty m:val="p"/>
+                </m:rPr>
+                <m:t>logit</m:t>
+              </m:r>
+            </m:e>
+            <m:sup>
+              <m:r>
+                <m:rPr>
+                  <m:sty m:val="p"/>
+                </m:rPr>
+                <m:t>−</m:t>
+              </m:r>
+              <m:r>
+                <m:t>1</m:t>
+              </m:r>
+            </m:sup>
+          </m:sSup>
+          <m:d>
+            <m:dPr>
+              <m:begChr m:val="("/>
+              <m:endChr m:val=")"/>
+              <m:sepChr m:val=""/>
+              <m:grow/>
+            </m:dPr>
+            <m:e>
+              <m:sSub>
+                <m:e>
+                  <m:r>
+                    <m:t>α</m:t>
+                  </m:r>
+                </m:e>
+                <m:sub>
+                  <m:r>
+                    <m:t>k</m:t>
+                  </m:r>
+                </m:sub>
+              </m:sSub>
+              <m:r>
+                <m:rPr>
+                  <m:sty m:val="p"/>
+                </m:rPr>
+                <m:t>−</m:t>
+              </m:r>
+              <m:sSup>
+                <m:e>
+                  <m:r>
+                    <m:t>x</m:t>
+                  </m:r>
+                </m:e>
+                <m:sup>
+                  <m:r>
+                    <m:rPr>
+                      <m:sty m:val="p"/>
+                      <m:scr m:val="sans-serif"/>
+                    </m:rPr>
+                    <m:t>T</m:t>
+                  </m:r>
+                </m:sup>
+              </m:sSup>
+              <m:r>
+                <m:t>β</m:t>
+              </m:r>
+            </m:e>
+          </m:d>
+          <m:r>
+            <m:rPr>
+              <m:sty m:val="p"/>
+            </m:rPr>
+            <m:t>,</m:t>
+          </m:r>
+          <m:r>
+            <m:t> </m:t>
+          </m:r>
+          <m:r>
+            <m:t>k</m:t>
+          </m:r>
+          <m:r>
+            <m:rPr>
+              <m:sty m:val="p"/>
+            </m:rPr>
+            <m:t>=</m:t>
+          </m:r>
+          <m:r>
+            <m:t>1</m:t>
+          </m:r>
+          <m:r>
+            <m:rPr>
+              <m:sty m:val="p"/>
+            </m:rPr>
+            <m:t>,</m:t>
+          </m:r>
+          <m:r>
+            <m:rPr>
+              <m:sty m:val="p"/>
+            </m:rPr>
+            <m:t>.</m:t>
+          </m:r>
+          <m:r>
+            <m:rPr>
+              <m:sty m:val="p"/>
+            </m:rPr>
+            <m:t>.</m:t>
+          </m:r>
+          <m:r>
+            <m:rPr>
+              <m:sty m:val="p"/>
+            </m:rPr>
+            <m:t>.</m:t>
+          </m:r>
+          <m:r>
+            <m:rPr>
+              <m:sty m:val="p"/>
+            </m:rPr>
+            <m:t>,</m:t>
+          </m:r>
+          <m:r>
+            <m:t>100</m:t>
+          </m:r>
+          <m:r>
+            <m:rPr>
+              <m:sty m:val="p"/>
+            </m:rPr>
+            <m:t>.</m:t>
+          </m:r>
+        </m:oMath>
+      </m:oMathPara>
+    </w:p>
+    <w:p>
+      <w:pPr>
+        <w:pStyle w:val="FirstParagraph"/>
+      </w:pPr>
+      <w:r>
+        <w:t xml:space="preserve">for non-decreasing</w:t>
+      </w:r>
+      <w:r>
+        <w:t xml:space="preserve"> </w:t>
+      </w:r>
+      <m:oMath>
+        <m:r>
+          <m:t>α</m:t>
+        </m:r>
+      </m:oMath>
+      <w:r>
+        <w:t xml:space="preserve">, where</w:t>
+      </w:r>
+    </w:p>
+    <w:p>
+      <w:pPr>
+        <w:pStyle w:val="BodyText"/>
+      </w:pPr>
+      <m:oMathPara>
+        <m:oMathParaPr>
+          <m:jc m:val="center"/>
+        </m:oMathParaPr>
+        <m:oMath>
+          <m:sSub>
+            <m:e>
+              <m:r>
+                <m:t>α</m:t>
+              </m:r>
+            </m:e>
+            <m:sub>
+              <m:r>
+                <m:t>k</m:t>
+              </m:r>
+            </m:sub>
+          </m:sSub>
+          <m:r>
+            <m:rPr>
+              <m:sty m:val="p"/>
+            </m:rPr>
+            <m:t>=</m:t>
+          </m:r>
+          <m:r>
+            <m:t>f</m:t>
+          </m:r>
+          <m:d>
+            <m:dPr>
+              <m:begChr m:val="("/>
+              <m:endChr m:val=")"/>
+              <m:sepChr m:val=""/>
+              <m:grow/>
+            </m:dPr>
+            <m:e>
+              <m:r>
+                <m:t>k</m:t>
+              </m:r>
+            </m:e>
+          </m:d>
+          <m:r>
+            <m:rPr>
+              <m:sty m:val="p"/>
+            </m:rPr>
+            <m:t>=</m:t>
+          </m:r>
+          <m:sSup>
+            <m:e>
+              <m:r>
+                <m:t>α</m:t>
+              </m:r>
+            </m:e>
+            <m:sup>
+              <m:r>
+                <m:rPr>
+                  <m:sty m:val="p"/>
+                </m:rPr>
+                <m:t>⋆</m:t>
+              </m:r>
+            </m:sup>
+          </m:sSup>
+          <m:r>
+            <m:rPr>
+              <m:sty m:val="p"/>
+            </m:rPr>
+            <m:t>+</m:t>
+          </m:r>
+          <m:nary>
+            <m:naryPr>
+              <m:chr m:val="∑"/>
+              <m:limLoc m:val="undOvr"/>
+              <m:subHide m:val="0"/>
+              <m:supHide m:val="0"/>
+            </m:naryPr>
+            <m:sub>
+              <m:r>
+                <m:t>i</m:t>
+              </m:r>
+              <m:r>
+                <m:rPr>
+                  <m:sty m:val="p"/>
+                </m:rPr>
+                <m:t>=</m:t>
+              </m:r>
+              <m:r>
+                <m:t>1</m:t>
+              </m:r>
+            </m:sub>
+            <m:sup>
+              <m:r>
+                <m:t>m</m:t>
+              </m:r>
+            </m:sup>
+            <m:e>
+              <m:sSub>
+                <m:e>
+                  <m:r>
+                    <m:t>θ</m:t>
+                  </m:r>
+                </m:e>
+                <m:sub>
+                  <m:r>
+                    <m:t>i</m:t>
+                  </m:r>
+                </m:sub>
+              </m:sSub>
+            </m:e>
+          </m:nary>
+          <m:sSub>
+            <m:e>
+              <m:r>
+                <m:t>I</m:t>
+              </m:r>
+            </m:e>
+            <m:sub>
+              <m:r>
+                <m:t>i</m:t>
+              </m:r>
+            </m:sub>
+          </m:sSub>
+          <m:d>
+            <m:dPr>
+              <m:begChr m:val="("/>
+              <m:endChr m:val=")"/>
+              <m:sepChr m:val=""/>
+              <m:grow/>
+            </m:dPr>
+            <m:e>
+              <m:r>
+                <m:t>k</m:t>
+              </m:r>
+              <m:r>
+                <m:rPr>
+                  <m:sty m:val="p"/>
+                </m:rPr>
+                <m:t>;</m:t>
+              </m:r>
+              <m:r>
+                <m:t>d</m:t>
+              </m:r>
+              <m:r>
+                <m:rPr>
+                  <m:sty m:val="p"/>
+                </m:rPr>
+                <m:t>,</m:t>
+              </m:r>
+              <m:r>
+                <m:t>t</m:t>
+              </m:r>
+            </m:e>
+          </m:d>
+        </m:oMath>
+      </m:oMathPara>
+    </w:p>
+    <w:p>
+      <w:pPr>
+        <w:pStyle w:val="FirstParagraph"/>
+      </w:pPr>
+      <w:r>
+        <w:t xml:space="preserve">for non-decreasing</w:t>
+      </w:r>
+      <w:r>
+        <w:t xml:space="preserve"> </w:t>
+      </w:r>
+      <m:oMath>
+        <m:r>
+          <m:t>f</m:t>
+        </m:r>
+      </m:oMath>
+      <w:r>
+        <w:t xml:space="preserve"> </w:t>
+      </w:r>
+      <w:r>
+        <w:t xml:space="preserve">represented via an I-spline basis of degree</w:t>
+      </w:r>
+      <w:r>
+        <w:t xml:space="preserve"> </w:t>
+      </w:r>
+      <m:oMath>
+        <m:r>
+          <m:t>d</m:t>
+        </m:r>
+      </m:oMath>
+      <w:r>
+        <w:t xml:space="preserve"> </w:t>
+      </w:r>
+      <w:r>
+        <w:t xml:space="preserve">with knot locations</w:t>
+      </w:r>
+      <w:r>
+        <w:t xml:space="preserve"> </w:t>
+      </w:r>
+      <m:oMath>
+        <m:r>
+          <m:t>t</m:t>
+        </m:r>
+      </m:oMath>
+      <w:r>
+        <w:t xml:space="preserve"> </w:t>
+      </w:r>
+      <w:r>
+        <w:t xml:space="preserve">with coefficients</w:t>
+      </w:r>
+      <w:r>
+        <w:t xml:space="preserve"> </w:t>
+      </w:r>
+      <m:oMath>
+        <m:sSub>
+          <m:e>
+            <m:r>
+              <m:t>θ</m:t>
+            </m:r>
+          </m:e>
+          <m:sub>
+            <m:r>
+              <m:t>i</m:t>
+            </m:r>
+          </m:sub>
+        </m:sSub>
+        <m:r>
+          <m:rPr>
+            <m:sty m:val="p"/>
+          </m:rPr>
+          <m:t>&gt;</m:t>
+        </m:r>
+        <m:r>
+          <m:t>0</m:t>
+        </m:r>
+      </m:oMath>
+      <w:r>
+        <w:t xml:space="preserve">.</w:t>
+      </w:r>
+      <w:r>
+        <w:t xml:space="preserve"> </w:t>
+      </w:r>
+      <w:r>
+        <w:t xml:space="preserve">For the simulations</w:t>
+      </w:r>
+      <w:r>
+        <w:t xml:space="preserve"> </w:t>
+      </w:r>
+      <m:oMath>
+        <m:r>
+          <m:t>d</m:t>
+        </m:r>
+        <m:r>
+          <m:rPr>
+            <m:sty m:val="p"/>
+          </m:rPr>
+          <m:t>=</m:t>
+        </m:r>
+        <m:r>
+          <m:t>3</m:t>
+        </m:r>
+      </m:oMath>
+      <w:r>
+        <w:t xml:space="preserve"> </w:t>
+      </w:r>
+      <w:r>
+        <w:t xml:space="preserve">and inner knot locations were set to</w:t>
+      </w:r>
+      <w:r>
+        <w:t xml:space="preserve"> </w:t>
+      </w:r>
+      <m:oMath>
+        <m:r>
+          <m:rPr>
+            <m:sty m:val="p"/>
+          </m:rPr>
+          <m:t>{</m:t>
+        </m:r>
+        <m:r>
+          <m:t>10</m:t>
+        </m:r>
+        <m:r>
+          <m:rPr>
+            <m:sty m:val="p"/>
+          </m:rPr>
+          <m:t>,</m:t>
+        </m:r>
+        <m:r>
+          <m:t>20</m:t>
+        </m:r>
+        <m:r>
+          <m:rPr>
+            <m:sty m:val="p"/>
+          </m:rPr>
+          <m:t>,</m:t>
+        </m:r>
+        <m:r>
+          <m:rPr>
+            <m:sty m:val="p"/>
+          </m:rPr>
+          <m:t>.</m:t>
+        </m:r>
+        <m:r>
+          <m:rPr>
+            <m:sty m:val="p"/>
+          </m:rPr>
+          <m:t>.</m:t>
+        </m:r>
+        <m:r>
+          <m:rPr>
+            <m:sty m:val="p"/>
+          </m:rPr>
+          <m:t>.</m:t>
+        </m:r>
+        <m:r>
+          <m:rPr>
+            <m:sty m:val="p"/>
+          </m:rPr>
+          <m:t>,</m:t>
+        </m:r>
+        <m:r>
+          <m:t>80</m:t>
+        </m:r>
+        <m:r>
+          <m:rPr>
+            <m:sty m:val="p"/>
+          </m:rPr>
+          <m:t>,</m:t>
+        </m:r>
+        <m:r>
+          <m:t>90</m:t>
+        </m:r>
+        <m:r>
+          <m:rPr>
+            <m:sty m:val="p"/>
+          </m:rPr>
+          <m:t>}</m:t>
+        </m:r>
+      </m:oMath>
+      <w:r>
+        <w:t xml:space="preserve"> </w:t>
+      </w:r>
+      <w:r>
+        <w:t xml:space="preserve">with boundary knots at</w:t>
+      </w:r>
+      <w:r>
+        <w:t xml:space="preserve"> </w:t>
+      </w:r>
+      <m:oMath>
+        <m:r>
+          <m:rPr>
+            <m:sty m:val="p"/>
+          </m:rPr>
+          <m:t>{</m:t>
+        </m:r>
+        <m:r>
+          <m:t>1</m:t>
+        </m:r>
+        <m:r>
+          <m:rPr>
+            <m:sty m:val="p"/>
+          </m:rPr>
+          <m:t>,</m:t>
+        </m:r>
+        <m:r>
+          <m:t>100</m:t>
+        </m:r>
+        <m:r>
+          <m:rPr>
+            <m:sty m:val="p"/>
+          </m:rPr>
+          <m:t>}</m:t>
+        </m:r>
+      </m:oMath>
+      <w:r>
+        <w:t xml:space="preserve">.</w:t>
+      </w:r>
+    </w:p>
+    <w:p>
+      <w:pPr>
+        <w:pStyle w:val="BodyText"/>
+      </w:pPr>
+      <w:r>
+        <w:t xml:space="preserve">Priors were,</w:t>
+      </w:r>
+    </w:p>
+    <w:p>
+      <w:pPr>
+        <w:pStyle w:val="BodyText"/>
+      </w:pPr>
+      <m:oMathPara>
+        <m:oMathParaPr>
+          <m:jc m:val="center"/>
+        </m:oMathParaPr>
+        <m:oMath>
+          <m:m>
+            <m:mPr>
+              <m:baseJc m:val="center"/>
+              <m:plcHide m:val="1"/>
+              <m:mcs>
+                <m:mc>
+                  <m:mcPr>
+                    <m:mcJc m:val="right"/>
+                    <m:count m:val="1"/>
+                  </m:mcPr>
+                </m:mc>
+                <m:mc>
+                  <m:mcPr>
+                    <m:mcJc m:val="left"/>
+                    <m:count m:val="1"/>
+                  </m:mcPr>
+                </m:mc>
+              </m:mcs>
+            </m:mPr>
+            <m:mr>
+              <m:e>
+                <m:sSub>
+                  <m:e>
+                    <m:r>
+                      <m:t>β</m:t>
+                    </m:r>
+                  </m:e>
+                  <m:sub>
+                    <m:r>
+                      <m:t>j</m:t>
+                    </m:r>
+                  </m:sub>
+                </m:sSub>
+                <m:r>
+                  <m:rPr>
+                    <m:sty m:val="p"/>
+                  </m:rPr>
+                  <m:t>−</m:t>
+                </m:r>
+                <m:sSub>
+                  <m:e>
+                    <m:r>
+                      <m:t>β</m:t>
+                    </m:r>
+                  </m:e>
+                  <m:sub>
+                    <m:r>
+                      <m:t>l</m:t>
+                    </m:r>
+                  </m:sub>
+                </m:sSub>
+              </m:e>
+              <m:e>
+                <m:r>
+                  <m:rPr>
+                    <m:sty m:val="p"/>
+                  </m:rPr>
+                  <m:t>∼</m:t>
+                </m:r>
+                <m:r>
+                  <m:rPr>
+                    <m:nor/>
+                    <m:sty m:val="p"/>
+                  </m:rPr>
+                  <m:t>Normal</m:t>
+                </m:r>
+                <m:d>
+                  <m:dPr>
+                    <m:begChr m:val="("/>
+                    <m:endChr m:val=")"/>
+                    <m:sepChr m:val=""/>
+                    <m:grow/>
+                  </m:dPr>
+                  <m:e>
+                    <m:r>
+                      <m:t>0</m:t>
+                    </m:r>
+                    <m:r>
+                      <m:rPr>
+                        <m:sty m:val="p"/>
+                      </m:rPr>
+                      <m:t>,</m:t>
+                    </m:r>
+                    <m:rad>
+                      <m:radPr>
+                        <m:degHide m:val="1"/>
+                      </m:radPr>
+                      <m:deg/>
+                      <m:e>
+                        <m:r>
+                          <m:t>2.5</m:t>
+                        </m:r>
+                      </m:e>
+                    </m:rad>
+                  </m:e>
+                </m:d>
+                <m:r>
+                  <m:rPr>
+                    <m:sty m:val="p"/>
+                  </m:rPr>
+                  <m:t>,</m:t>
+                </m:r>
+                <m:r>
+                  <m:rPr>
+                    <m:nor/>
+                    <m:sty m:val="p"/>
+                  </m:rPr>
+                  <m:t> for </m:t>
+                </m:r>
+                <m:r>
+                  <m:t>j</m:t>
+                </m:r>
+                <m:r>
+                  <m:rPr>
+                    <m:sty m:val="p"/>
+                  </m:rPr>
+                  <m:t>≠</m:t>
+                </m:r>
+                <m:r>
+                  <m:t>l</m:t>
+                </m:r>
+                <m:r>
+                  <m:rPr>
+                    <m:sty m:val="p"/>
+                  </m:rPr>
+                  <m:t>,</m:t>
+                </m:r>
+                <m:r>
+                  <m:rPr>
+                    <m:nor/>
+                    <m:sty m:val="p"/>
+                  </m:rPr>
+                  <m:t> subject to </m:t>
+                </m:r>
+                <m:acc>
+                  <m:accPr>
+                    <m:chr m:val="‾"/>
+                  </m:accPr>
+                  <m:e>
+                    <m:r>
+                      <m:t>β</m:t>
+                    </m:r>
+                  </m:e>
+                </m:acc>
+                <m:r>
+                  <m:rPr>
+                    <m:sty m:val="p"/>
+                  </m:rPr>
+                  <m:t>=</m:t>
+                </m:r>
+                <m:r>
+                  <m:t>0</m:t>
+                </m:r>
+              </m:e>
+            </m:mr>
+            <m:mr>
+              <m:e>
+                <m:sSup>
+                  <m:e>
+                    <m:r>
+                      <m:t>α</m:t>
+                    </m:r>
+                  </m:e>
+                  <m:sup>
+                    <m:r>
+                      <m:rPr>
+                        <m:sty m:val="p"/>
+                      </m:rPr>
+                      <m:t>⋆</m:t>
+                    </m:r>
+                  </m:sup>
+                </m:sSup>
+              </m:e>
+              <m:e>
+                <m:r>
+                  <m:rPr>
+                    <m:sty m:val="p"/>
+                  </m:rPr>
+                  <m:t>∼</m:t>
+                </m:r>
+                <m:r>
+                  <m:rPr>
+                    <m:nor/>
+                    <m:sty m:val="p"/>
+                  </m:rPr>
+                  <m:t>Normal</m:t>
+                </m:r>
+                <m:d>
+                  <m:dPr>
+                    <m:begChr m:val="("/>
+                    <m:endChr m:val=")"/>
+                    <m:sepChr m:val=""/>
+                    <m:grow/>
+                  </m:dPr>
+                  <m:e>
+                    <m:r>
+                      <m:t>0</m:t>
+                    </m:r>
+                    <m:r>
+                      <m:rPr>
+                        <m:sty m:val="p"/>
+                      </m:rPr>
+                      <m:t>,</m:t>
+                    </m:r>
+                    <m:r>
+                      <m:t>100</m:t>
+                    </m:r>
+                  </m:e>
+                </m:d>
+              </m:e>
+            </m:mr>
+            <m:mr>
+              <m:e>
+                <m:sSub>
+                  <m:e>
+                    <m:r>
+                      <m:t>θ</m:t>
+                    </m:r>
+                  </m:e>
+                  <m:sub>
+                    <m:r>
+                      <m:t>i</m:t>
+                    </m:r>
+                  </m:sub>
+                </m:sSub>
+              </m:e>
+              <m:e>
+                <m:r>
+                  <m:rPr>
+                    <m:sty m:val="p"/>
+                  </m:rPr>
+                  <m:t>∼</m:t>
+                </m:r>
+                <m:sSup>
+                  <m:e>
+                    <m:r>
+                      <m:rPr>
+                        <m:nor/>
+                        <m:sty m:val="p"/>
+                      </m:rPr>
+                      <m:t>Normal</m:t>
+                    </m:r>
+                  </m:e>
+                  <m:sup>
+                    <m:r>
+                      <m:rPr>
+                        <m:sty m:val="p"/>
+                      </m:rPr>
+                      <m:t>+</m:t>
+                    </m:r>
+                  </m:sup>
+                </m:sSup>
+                <m:d>
+                  <m:dPr>
+                    <m:begChr m:val="("/>
+                    <m:endChr m:val=")"/>
+                    <m:sepChr m:val=""/>
+                    <m:grow/>
+                  </m:dPr>
+                  <m:e>
+                    <m:r>
+                      <m:t>0</m:t>
+                    </m:r>
+                    <m:r>
+                      <m:rPr>
+                        <m:sty m:val="p"/>
+                      </m:rPr>
+                      <m:t>,</m:t>
+                    </m:r>
+                    <m:r>
+                      <m:t>100</m:t>
+                    </m:r>
+                  </m:e>
+                </m:d>
+              </m:e>
+            </m:mr>
+          </m:m>
+        </m:oMath>
+      </m:oMathPara>
+    </w:p>
+    <w:p>
+      <w:r>
+        <w:br w:type="page"/>
+      </w:r>
+    </w:p>
+    <w:bookmarkEnd w:id="26"/>
+    <w:bookmarkEnd w:id="27"/>
+    <w:bookmarkStart w:id="96" w:name="examples"/>
+    <w:p>
+      <w:pPr>
+        <w:pStyle w:val="Heading1"/>
+      </w:pPr>
+      <w:r>
+        <w:t xml:space="preserve">Examples</w:t>
+      </w:r>
+    </w:p>
+    <w:bookmarkStart w:id="44" w:name="example-1"/>
+    <w:p>
+      <w:pPr>
+        <w:pStyle w:val="Heading2"/>
+      </w:pPr>
+      <w:r>
+        <w:t xml:space="preserve">Example 1</w:t>
+      </w:r>
+    </w:p>
+    <w:p>
+      <w:pPr>
+        <w:pStyle w:val="FirstParagraph"/>
+      </w:pPr>
+      <w:r>
         <w:t xml:space="preserve">The following provides an example simulated trial under an assumed population.</w:t>
       </w:r>
       <w:r>
@@ -1021,16 +1980,18 @@
       <w:r>
         <w:t xml:space="preserve">These populations are representative of the kinds of distributions which have been assumed for the trial simulations used to assess operating characteristics.</w:t>
       </w:r>
+    </w:p>
+    <w:p>
+      <w:pPr>
+        <w:pStyle w:val="BodyText"/>
+      </w:pPr>
+      <w:r>
+        <w:t xml:space="preserve">Suppose that days with symptoms is distributed as in</w:t>
+      </w:r>
       <w:r>
         <w:t xml:space="preserve"> </w:t>
       </w:r>
-      <w:r>
-        <w:t xml:space="preserve">Suppose that days with symptoms is distributed as in</w:t>
-      </w:r>
-      <w:r>
-        <w:t xml:space="preserve"> </w:t>
-      </w:r>
-      <w:hyperlink w:anchor="fig-example1-dist-days-with-symptoms">
+      <w:hyperlink w:anchor="fig-dist-days-with-symptoms-example01">
         <w:r>
           <w:rPr>
             <w:rStyle w:val="Hyperlink"/>
@@ -1041,18 +2002,16 @@
       <w:r>
         <w:t xml:space="preserve">.</w:t>
       </w:r>
-    </w:p>
-    <w:p>
-      <w:pPr>
-        <w:pStyle w:val="BodyText"/>
-      </w:pPr>
+      <w:r>
+        <w:t xml:space="preserve"> </w:t>
+      </w:r>
       <w:r>
         <w:t xml:space="preserve">The first 100 participants are randomly assigned to one of three interventions. Sample data is shown in</w:t>
       </w:r>
       <w:r>
         <w:t xml:space="preserve"> </w:t>
       </w:r>
-      <w:hyperlink w:anchor="fig-observed-data1">
+      <w:hyperlink w:anchor="fig-observed-data-example01">
         <w:r>
           <w:rPr>
             <w:rStyle w:val="Hyperlink"/>
@@ -1063,24 +2022,24 @@
       <w:r>
         <w:t xml:space="preserve">.</w:t>
       </w:r>
+      <w:r>
+        <w:t xml:space="preserve"> </w:t>
+      </w:r>
+      <w:r>
+        <w:t xml:space="preserve">An ordinal regression model for DWS is inferred from the data which assumes a proportional effect on the cumulative odds of having a lower/higher DWS.</w:t>
+      </w:r>
     </w:p>
     <w:p>
       <w:pPr>
         <w:pStyle w:val="BodyText"/>
       </w:pPr>
       <w:r>
-        <w:t xml:space="preserve">An ordinal regression model for DWS is inferred from the data which assumes a proportional effect on the conditional odds of having a lower/higher DWS.</w:t>
+        <w:t xml:space="preserve">The modelled distribution for DWS for each intervention group are in</w:t>
       </w:r>
       <w:r>
         <w:t xml:space="preserve"> </w:t>
       </w:r>
-      <w:r>
-        <w:t xml:space="preserve">The modelled distribution for DWS for each intervention group are in</w:t>
-      </w:r>
-      <w:r>
-        <w:t xml:space="preserve"> </w:t>
-      </w:r>
-      <w:hyperlink w:anchor="fig-example1-modelled-dist-dws">
+      <w:hyperlink w:anchor="fig-modelled-dist-dwsg-example01">
         <w:r>
           <w:rPr>
             <w:rStyle w:val="Hyperlink"/>
@@ -1100,7 +2059,7 @@
       <w:r>
         <w:t xml:space="preserve"> </w:t>
       </w:r>
-      <w:hyperlink w:anchor="fig-posterior1-difference-in-means">
+      <w:hyperlink w:anchor="Xd17dc54f83127ce9a203f4f22a26c382b754f09">
         <w:r>
           <w:rPr>
             <w:rStyle w:val="Hyperlink"/>
@@ -1136,7 +2095,7 @@
       <w:tr>
         <w:tc>
           <w:tcPr/>
-          <w:bookmarkStart w:id="30" w:name="fig-example1-dist-days-with-symptoms"/>
+          <w:bookmarkStart w:id="31" w:name="fig-dist-days-with-symptoms-example01"/>
           <w:p>
             <w:pPr>
               <w:pStyle w:val="Figure"/>
@@ -1147,18 +2106,18 @@
                 <wp:inline>
                   <wp:extent cx="4620126" cy="1848050"/>
                   <wp:effectExtent b="0" l="0" r="0" t="0"/>
-                  <wp:docPr descr="" title="" id="28" name="Picture"/>
+                  <wp:docPr descr="" title="" id="29" name="Picture"/>
                   <a:graphic>
                     <a:graphicData uri="http://schemas.openxmlformats.org/drawingml/2006/picture">
                       <pic:pic>
                         <pic:nvPicPr>
-                          <pic:cNvPr descr="summarise-sims_files/figure-docx/fig-example1-dist-days-with-symptoms-1.png" id="29" name="Picture"/>
+                          <pic:cNvPr descr="summarise-sims_files/figure-docx/fig-dist-days-with-symptoms-example01-1.png" id="30" name="Picture"/>
                           <pic:cNvPicPr>
                             <a:picLocks noChangeArrowheads="1" noChangeAspect="1"/>
                           </pic:cNvPicPr>
                         </pic:nvPicPr>
                         <pic:blipFill>
-                          <a:blip r:embed="rId27"/>
+                          <a:blip r:embed="rId28"/>
                           <a:stretch>
                             <a:fillRect/>
                           </a:stretch>
@@ -1204,10 +2163,18 @@
               <w:t xml:space="preserve">for standard care group and investigational group.</w:t>
             </w:r>
           </w:p>
-          <w:bookmarkEnd w:id="30"/>
+          <w:bookmarkEnd w:id="31"/>
         </w:tc>
       </w:tr>
     </w:tbl>
+    <w:p>
+      <w:pPr>
+        <w:pStyle w:val="BodyText"/>
+      </w:pPr>
+      <w:r>
+        <w:t xml:space="preserve"> </w:t>
+      </w:r>
+    </w:p>
     <w:tbl>
       <w:tblPr>
         <w:tblStyle w:val="Table"/>
@@ -1220,7 +2187,7 @@
       <w:tr>
         <w:tc>
           <w:tcPr/>
-          <w:bookmarkStart w:id="34" w:name="fig-observed-data1"/>
+          <w:bookmarkStart w:id="35" w:name="fig-observed-data-example01"/>
           <w:p>
             <w:pPr>
               <w:pStyle w:val="Figure"/>
@@ -1231,18 +2198,18 @@
                 <wp:inline>
                   <wp:extent cx="4620126" cy="1848050"/>
                   <wp:effectExtent b="0" l="0" r="0" t="0"/>
-                  <wp:docPr descr="" title="" id="32" name="Picture"/>
+                  <wp:docPr descr="" title="" id="33" name="Picture"/>
                   <a:graphic>
                     <a:graphicData uri="http://schemas.openxmlformats.org/drawingml/2006/picture">
                       <pic:pic>
                         <pic:nvPicPr>
-                          <pic:cNvPr descr="summarise-sims_files/figure-docx/fig-observed-data1-1.png" id="33" name="Picture"/>
+                          <pic:cNvPr descr="summarise-sims_files/figure-docx/fig-observed-data-example01-1.png" id="34" name="Picture"/>
                           <pic:cNvPicPr>
                             <a:picLocks noChangeArrowheads="1" noChangeAspect="1"/>
                           </pic:cNvPicPr>
                         </pic:nvPicPr>
                         <pic:blipFill>
-                          <a:blip r:embed="rId31"/>
+                          <a:blip r:embed="rId32"/>
                           <a:stretch>
                             <a:fillRect/>
                           </a:stretch>
@@ -1282,10 +2249,18 @@
               <w:t xml:space="preserve">Figure 2: Sample distributions of days with symptoms by treatment group.</w:t>
             </w:r>
           </w:p>
-          <w:bookmarkEnd w:id="34"/>
+          <w:bookmarkEnd w:id="35"/>
         </w:tc>
       </w:tr>
     </w:tbl>
+    <w:p>
+      <w:pPr>
+        <w:pStyle w:val="BodyText"/>
+      </w:pPr>
+      <w:r>
+        <w:t xml:space="preserve"> </w:t>
+      </w:r>
+    </w:p>
     <w:tbl>
       <w:tblPr>
         <w:tblStyle w:val="Table"/>
@@ -1298,7 +2273,7 @@
       <w:tr>
         <w:tc>
           <w:tcPr/>
-          <w:bookmarkStart w:id="38" w:name="fig-example1-modelled-dist-dws"/>
+          <w:bookmarkStart w:id="39" w:name="fig-modelled-dist-dwsg-example01"/>
           <w:p>
             <w:pPr>
               <w:pStyle w:val="Figure"/>
@@ -1309,18 +2284,18 @@
                 <wp:inline>
                   <wp:extent cx="5334000" cy="5334000"/>
                   <wp:effectExtent b="0" l="0" r="0" t="0"/>
-                  <wp:docPr descr="" title="" id="36" name="Picture"/>
+                  <wp:docPr descr="" title="" id="37" name="Picture"/>
                   <a:graphic>
                     <a:graphicData uri="http://schemas.openxmlformats.org/drawingml/2006/picture">
                       <pic:pic>
                         <pic:nvPicPr>
-                          <pic:cNvPr descr="summarise-sims_files/figure-docx/fig-example1-modelled-dist-dws-1.png" id="37" name="Picture"/>
+                          <pic:cNvPr descr="summarise-sims_files/figure-docx/fig-modelled-dist-dwsg-example01-1.png" id="38" name="Picture"/>
                           <pic:cNvPicPr>
                             <a:picLocks noChangeArrowheads="1" noChangeAspect="1"/>
                           </pic:cNvPicPr>
                         </pic:nvPicPr>
                         <pic:blipFill>
-                          <a:blip r:embed="rId35"/>
+                          <a:blip r:embed="rId36"/>
                           <a:stretch>
                             <a:fillRect/>
                           </a:stretch>
@@ -1357,10 +2332,34 @@
               <w:pStyle w:val="ImageCaption"/>
             </w:pPr>
             <w:r>
-              <w:t xml:space="preserve">Figure 3: Model estimated distribution of days with symptoms by intervention group. Black points indicate posterior median, and coloured rectanges posterior credible intervals of increasing width. Red line indicates true underlying population distribution. Open points indicate observed sample proportions in each outcome level.</w:t>
-            </w:r>
-          </w:p>
-          <w:bookmarkEnd w:id="38"/>
+              <w:t xml:space="preserve">Figure 3: Model estimated distribution of days with symptoms by intervention group.</w:t>
+            </w:r>
+            <w:r>
+              <w:t xml:space="preserve"> </w:t>
+            </w:r>
+            <w:r>
+              <w:t xml:space="preserve">Black points indicate posterior median, and coloured rectanges posterior</w:t>
+            </w:r>
+            <w:r>
+              <w:t xml:space="preserve"> </w:t>
+            </w:r>
+            <w:r>
+              <w:t xml:space="preserve">credible intervals of increasing width.</w:t>
+            </w:r>
+            <w:r>
+              <w:t xml:space="preserve"> </w:t>
+            </w:r>
+            <w:r>
+              <w:t xml:space="preserve">Red line indicates true underlying population distribution.</w:t>
+            </w:r>
+            <w:r>
+              <w:t xml:space="preserve"> </w:t>
+            </w:r>
+            <w:r>
+              <w:t xml:space="preserve">Open points indicate observed sample proportions in each outcome level.</w:t>
+            </w:r>
+          </w:p>
+          <w:bookmarkEnd w:id="39"/>
         </w:tc>
       </w:tr>
     </w:tbl>
@@ -1384,7 +2383,7 @@
       <w:tr>
         <w:tc>
           <w:tcPr/>
-          <w:bookmarkStart w:id="42" w:name="fig-posterior1-difference-in-means"/>
+          <w:bookmarkStart w:id="43" w:name="Xd17dc54f83127ce9a203f4f22a26c382b754f09"/>
           <w:p>
             <w:pPr>
               <w:pStyle w:val="Figure"/>
@@ -1395,18 +2394,18 @@
                 <wp:inline>
                   <wp:extent cx="4620126" cy="1848050"/>
                   <wp:effectExtent b="0" l="0" r="0" t="0"/>
-                  <wp:docPr descr="" title="" id="40" name="Picture"/>
+                  <wp:docPr descr="" title="" id="41" name="Picture"/>
                   <a:graphic>
                     <a:graphicData uri="http://schemas.openxmlformats.org/drawingml/2006/picture">
                       <pic:pic>
                         <pic:nvPicPr>
-                          <pic:cNvPr descr="summarise-sims_files/figure-docx/fig-posterior1-difference-in-means-1.png" id="41" name="Picture"/>
+                          <pic:cNvPr descr="summarise-sims_files/figure-docx/fig-posterior-difference-in-means-example01-1.png" id="42" name="Picture"/>
                           <pic:cNvPicPr>
                             <a:picLocks noChangeArrowheads="1" noChangeAspect="1"/>
                           </pic:cNvPicPr>
                         </pic:nvPicPr>
                         <pic:blipFill>
-                          <a:blip r:embed="rId39"/>
+                          <a:blip r:embed="rId40"/>
                           <a:stretch>
                             <a:fillRect/>
                           </a:stretch>
@@ -1452,12 +2451,12 @@
               <w:t xml:space="preserve">with symptoms for investigational arm vs standard and maximum.</w:t>
             </w:r>
           </w:p>
-          <w:bookmarkEnd w:id="42"/>
+          <w:bookmarkEnd w:id="43"/>
         </w:tc>
       </w:tr>
     </w:tbl>
-    <w:bookmarkEnd w:id="43"/>
-    <w:bookmarkStart w:id="60" w:name="example-2"/>
+    <w:bookmarkEnd w:id="44"/>
+    <w:bookmarkStart w:id="61" w:name="example-2"/>
     <w:p>
       <w:pPr>
         <w:pStyle w:val="Heading2"/>
@@ -1476,7 +2475,7 @@
       <w:r>
         <w:t xml:space="preserve"> </w:t>
       </w:r>
-      <w:hyperlink w:anchor="fig-example-dist-days-with-symptoms">
+      <w:hyperlink w:anchor="fig-dist-days-with-symptoms-example02">
         <w:r>
           <w:rPr>
             <w:rStyle w:val="Hyperlink"/>
@@ -1487,18 +2486,6 @@
       <w:r>
         <w:t xml:space="preserve">.</w:t>
       </w:r>
-      <w:r>
-        <w:t xml:space="preserve"> </w:t>
-      </w:r>
-      <w:r>
-        <w:t xml:space="preserve">In the standard therapy group (black lines) the average number of days with symptoms is 50 and in the maximal group (red lines), the average number of days with symptoms is 30.</w:t>
-      </w:r>
-      <w:r>
-        <w:t xml:space="preserve"> </w:t>
-      </w:r>
-      <w:r>
-        <w:t xml:space="preserve">The investigational intervention group is in between these two, and is both effective and non-inferior under this setting.</w:t>
-      </w:r>
     </w:p>
     <w:p>
       <w:pPr>
@@ -1516,7 +2503,7 @@
       <w:r>
         <w:t xml:space="preserve"> </w:t>
       </w:r>
-      <w:hyperlink w:anchor="fig-observed-data">
+      <w:hyperlink w:anchor="fig-observed-data-example02">
         <w:r>
           <w:rPr>
             <w:rStyle w:val="Hyperlink"/>
@@ -1538,7 +2525,7 @@
       <w:r>
         <w:t xml:space="preserve"> </w:t>
       </w:r>
-      <w:hyperlink w:anchor="fig-example-modelled-dist-dws">
+      <w:hyperlink w:anchor="fig-modelled-dist-dwsg-example02">
         <w:r>
           <w:rPr>
             <w:rStyle w:val="Hyperlink"/>
@@ -1558,7 +2545,7 @@
       <w:r>
         <w:t xml:space="preserve"> </w:t>
       </w:r>
-      <w:hyperlink w:anchor="fig-posterior-difference-in-means">
+      <w:hyperlink w:anchor="Xe00bcbdafeba3986836763b109f9b78118efa62">
         <w:r>
           <w:rPr>
             <w:rStyle w:val="Hyperlink"/>
@@ -1596,7 +2583,7 @@
       <w:tr>
         <w:tc>
           <w:tcPr/>
-          <w:bookmarkStart w:id="47" w:name="fig-example-dist-days-with-symptoms"/>
+          <w:bookmarkStart w:id="48" w:name="fig-dist-days-with-symptoms-example02"/>
           <w:p>
             <w:pPr>
               <w:pStyle w:val="Figure"/>
@@ -1607,18 +2594,18 @@
                 <wp:inline>
                   <wp:extent cx="4620126" cy="1848050"/>
                   <wp:effectExtent b="0" l="0" r="0" t="0"/>
-                  <wp:docPr descr="" title="" id="45" name="Picture"/>
+                  <wp:docPr descr="" title="" id="46" name="Picture"/>
                   <a:graphic>
                     <a:graphicData uri="http://schemas.openxmlformats.org/drawingml/2006/picture">
                       <pic:pic>
                         <pic:nvPicPr>
-                          <pic:cNvPr descr="summarise-sims_files/figure-docx/fig-example-dist-days-with-symptoms-1.png" id="46" name="Picture"/>
+                          <pic:cNvPr descr="summarise-sims_files/figure-docx/fig-dist-days-with-symptoms-example02-1.png" id="47" name="Picture"/>
                           <pic:cNvPicPr>
                             <a:picLocks noChangeArrowheads="1" noChangeAspect="1"/>
                           </pic:cNvPicPr>
                         </pic:nvPicPr>
                         <pic:blipFill>
-                          <a:blip r:embed="rId44"/>
+                          <a:blip r:embed="rId45"/>
                           <a:stretch>
                             <a:fillRect/>
                           </a:stretch>
@@ -1664,10 +2651,18 @@
               <w:t xml:space="preserve">for standard care group and investigational group.</w:t>
             </w:r>
           </w:p>
-          <w:bookmarkEnd w:id="47"/>
+          <w:bookmarkEnd w:id="48"/>
         </w:tc>
       </w:tr>
     </w:tbl>
+    <w:p>
+      <w:pPr>
+        <w:pStyle w:val="BodyText"/>
+      </w:pPr>
+      <w:r>
+        <w:t xml:space="preserve"> </w:t>
+      </w:r>
+    </w:p>
     <w:tbl>
       <w:tblPr>
         <w:tblStyle w:val="Table"/>
@@ -1680,7 +2675,7 @@
       <w:tr>
         <w:tc>
           <w:tcPr/>
-          <w:bookmarkStart w:id="51" w:name="fig-observed-data"/>
+          <w:bookmarkStart w:id="52" w:name="fig-observed-data-example02"/>
           <w:p>
             <w:pPr>
               <w:pStyle w:val="Figure"/>
@@ -1691,18 +2686,18 @@
                 <wp:inline>
                   <wp:extent cx="4620126" cy="1848050"/>
                   <wp:effectExtent b="0" l="0" r="0" t="0"/>
-                  <wp:docPr descr="" title="" id="49" name="Picture"/>
+                  <wp:docPr descr="" title="" id="50" name="Picture"/>
                   <a:graphic>
                     <a:graphicData uri="http://schemas.openxmlformats.org/drawingml/2006/picture">
                       <pic:pic>
                         <pic:nvPicPr>
-                          <pic:cNvPr descr="summarise-sims_files/figure-docx/fig-observed-data-1.png" id="50" name="Picture"/>
+                          <pic:cNvPr descr="summarise-sims_files/figure-docx/fig-observed-data-example02-1.png" id="51" name="Picture"/>
                           <pic:cNvPicPr>
                             <a:picLocks noChangeArrowheads="1" noChangeAspect="1"/>
                           </pic:cNvPicPr>
                         </pic:nvPicPr>
                         <pic:blipFill>
-                          <a:blip r:embed="rId48"/>
+                          <a:blip r:embed="rId49"/>
                           <a:stretch>
                             <a:fillRect/>
                           </a:stretch>
@@ -1742,10 +2737,18 @@
               <w:t xml:space="preserve">Figure 6: Sample distributions of days with symptoms by treatment group.</w:t>
             </w:r>
           </w:p>
-          <w:bookmarkEnd w:id="51"/>
+          <w:bookmarkEnd w:id="52"/>
         </w:tc>
       </w:tr>
     </w:tbl>
+    <w:p>
+      <w:pPr>
+        <w:pStyle w:val="BodyText"/>
+      </w:pPr>
+      <w:r>
+        <w:t xml:space="preserve"> </w:t>
+      </w:r>
+    </w:p>
     <w:tbl>
       <w:tblPr>
         <w:tblStyle w:val="Table"/>
@@ -1758,7 +2761,7 @@
       <w:tr>
         <w:tc>
           <w:tcPr/>
-          <w:bookmarkStart w:id="55" w:name="fig-example-modelled-dist-dws"/>
+          <w:bookmarkStart w:id="56" w:name="fig-modelled-dist-dwsg-example02"/>
           <w:p>
             <w:pPr>
               <w:pStyle w:val="Figure"/>
@@ -1769,18 +2772,18 @@
                 <wp:inline>
                   <wp:extent cx="5334000" cy="5334000"/>
                   <wp:effectExtent b="0" l="0" r="0" t="0"/>
-                  <wp:docPr descr="" title="" id="53" name="Picture"/>
+                  <wp:docPr descr="" title="" id="54" name="Picture"/>
                   <a:graphic>
                     <a:graphicData uri="http://schemas.openxmlformats.org/drawingml/2006/picture">
                       <pic:pic>
                         <pic:nvPicPr>
-                          <pic:cNvPr descr="summarise-sims_files/figure-docx/fig-example-modelled-dist-dws-1.png" id="54" name="Picture"/>
+                          <pic:cNvPr descr="summarise-sims_files/figure-docx/fig-modelled-dist-dwsg-example02-1.png" id="55" name="Picture"/>
                           <pic:cNvPicPr>
                             <a:picLocks noChangeArrowheads="1" noChangeAspect="1"/>
                           </pic:cNvPicPr>
                         </pic:nvPicPr>
                         <pic:blipFill>
-                          <a:blip r:embed="rId52"/>
+                          <a:blip r:embed="rId53"/>
                           <a:stretch>
                             <a:fillRect/>
                           </a:stretch>
@@ -1817,10 +2820,34 @@
               <w:pStyle w:val="ImageCaption"/>
             </w:pPr>
             <w:r>
-              <w:t xml:space="preserve">Figure 7: Model estimated distribution of days with symptoms by intervention group. Black points indicate posterior median, and coloured rectanges posterior credible intervals of increasing width. Red line indicates true underlying population distribution. Open points indicate observed sample proportions in each outcome level.</w:t>
-            </w:r>
-          </w:p>
-          <w:bookmarkEnd w:id="55"/>
+              <w:t xml:space="preserve">Figure 7: Model estimated distribution of days with symptoms by intervention group.</w:t>
+            </w:r>
+            <w:r>
+              <w:t xml:space="preserve"> </w:t>
+            </w:r>
+            <w:r>
+              <w:t xml:space="preserve">Black points indicate posterior median, and coloured rectanges posterior</w:t>
+            </w:r>
+            <w:r>
+              <w:t xml:space="preserve"> </w:t>
+            </w:r>
+            <w:r>
+              <w:t xml:space="preserve">credible intervals of increasing width.</w:t>
+            </w:r>
+            <w:r>
+              <w:t xml:space="preserve"> </w:t>
+            </w:r>
+            <w:r>
+              <w:t xml:space="preserve">Red line indicates true underlying population distribution.</w:t>
+            </w:r>
+            <w:r>
+              <w:t xml:space="preserve"> </w:t>
+            </w:r>
+            <w:r>
+              <w:t xml:space="preserve">Open points indicate observed sample proportions in each outcome level.</w:t>
+            </w:r>
+          </w:p>
+          <w:bookmarkEnd w:id="56"/>
         </w:tc>
       </w:tr>
     </w:tbl>
@@ -1844,7 +2871,7 @@
       <w:tr>
         <w:tc>
           <w:tcPr/>
-          <w:bookmarkStart w:id="59" w:name="fig-posterior-difference-in-means"/>
+          <w:bookmarkStart w:id="60" w:name="Xe00bcbdafeba3986836763b109f9b78118efa62"/>
           <w:p>
             <w:pPr>
               <w:pStyle w:val="Figure"/>
@@ -1855,18 +2882,18 @@
                 <wp:inline>
                   <wp:extent cx="4620126" cy="1848050"/>
                   <wp:effectExtent b="0" l="0" r="0" t="0"/>
-                  <wp:docPr descr="" title="" id="57" name="Picture"/>
+                  <wp:docPr descr="" title="" id="58" name="Picture"/>
                   <a:graphic>
                     <a:graphicData uri="http://schemas.openxmlformats.org/drawingml/2006/picture">
                       <pic:pic>
                         <pic:nvPicPr>
-                          <pic:cNvPr descr="summarise-sims_files/figure-docx/fig-posterior-difference-in-means-1.png" id="58" name="Picture"/>
+                          <pic:cNvPr descr="summarise-sims_files/figure-docx/fig-posterior-difference-in-means-example02-1.png" id="59" name="Picture"/>
                           <pic:cNvPicPr>
                             <a:picLocks noChangeArrowheads="1" noChangeAspect="1"/>
                           </pic:cNvPicPr>
                         </pic:nvPicPr>
                         <pic:blipFill>
-                          <a:blip r:embed="rId56"/>
+                          <a:blip r:embed="rId57"/>
                           <a:stretch>
                             <a:fillRect/>
                           </a:stretch>
@@ -1912,13 +2939,797 @@
               <w:t xml:space="preserve">with symptoms for investigational arm vs standard and maximum.</w:t>
             </w:r>
           </w:p>
-          <w:bookmarkEnd w:id="59"/>
+          <w:bookmarkEnd w:id="60"/>
         </w:tc>
       </w:tr>
     </w:tbl>
-    <w:bookmarkEnd w:id="60"/>
     <w:bookmarkEnd w:id="61"/>
-    <w:bookmarkStart w:id="123" w:name="operating-characteristics"/>
+    <w:bookmarkStart w:id="78" w:name="example-3"/>
+    <w:p>
+      <w:pPr>
+        <w:pStyle w:val="Heading2"/>
+      </w:pPr>
+      <w:r>
+        <w:t xml:space="preserve">Example 3</w:t>
+      </w:r>
+    </w:p>
+    <w:p>
+      <w:pPr>
+        <w:pStyle w:val="FirstParagraph"/>
+      </w:pPr>
+      <w:r>
+        <w:t xml:space="preserve">This is a slightly more interesting, albeit perhaps unrealistic, example.</w:t>
+      </w:r>
+      <w:r>
+        <w:t xml:space="preserve"> </w:t>
+      </w:r>
+      <w:r>
+        <w:t xml:space="preserve">Suppose that almost everyone on standard therapy has very poor ashtma control and so expect very high number of days with symptoms.</w:t>
+      </w:r>
+      <w:r>
+        <w:t xml:space="preserve"> </w:t>
+      </w:r>
+      <w:r>
+        <w:t xml:space="preserve">The true model does not satisfy proportional cumulative odds assumption.</w:t>
+      </w:r>
+    </w:p>
+    <w:tbl>
+      <w:tblPr>
+        <w:tblStyle w:val="Table"/>
+        <w:tblW w:type="pct" w:w="5000"/>
+        <w:tblLook w:firstRow="0" w:lastRow="0" w:firstColumn="0" w:lastColumn="0" w:noHBand="0" w:noVBand="0" w:val="0000"/>
+      </w:tblPr>
+      <w:tblGrid>
+        <w:gridCol w:w="7920"/>
+      </w:tblGrid>
+      <w:tr>
+        <w:tc>
+          <w:tcPr/>
+          <w:bookmarkStart w:id="65" w:name="fig-dist-days-with-symptoms-example03"/>
+          <w:p>
+            <w:pPr>
+              <w:pStyle w:val="Figure"/>
+              <w:jc w:val="center"/>
+            </w:pPr>
+            <w:r>
+              <w:drawing>
+                <wp:inline>
+                  <wp:extent cx="4620126" cy="1848050"/>
+                  <wp:effectExtent b="0" l="0" r="0" t="0"/>
+                  <wp:docPr descr="" title="" id="63" name="Picture"/>
+                  <a:graphic>
+                    <a:graphicData uri="http://schemas.openxmlformats.org/drawingml/2006/picture">
+                      <pic:pic>
+                        <pic:nvPicPr>
+                          <pic:cNvPr descr="summarise-sims_files/figure-docx/fig-dist-days-with-symptoms-example03-1.png" id="64" name="Picture"/>
+                          <pic:cNvPicPr>
+                            <a:picLocks noChangeArrowheads="1" noChangeAspect="1"/>
+                          </pic:cNvPicPr>
+                        </pic:nvPicPr>
+                        <pic:blipFill>
+                          <a:blip r:embed="rId62"/>
+                          <a:stretch>
+                            <a:fillRect/>
+                          </a:stretch>
+                        </pic:blipFill>
+                        <pic:spPr bwMode="auto">
+                          <a:xfrm>
+                            <a:off x="0" y="0"/>
+                            <a:ext cx="4620126" cy="1848050"/>
+                          </a:xfrm>
+                          <a:prstGeom prst="rect">
+                            <a:avLst/>
+                          </a:prstGeom>
+                          <a:noFill/>
+                          <a:ln w="9525">
+                            <a:noFill/>
+                            <a:headEnd/>
+                            <a:tailEnd/>
+                          </a:ln>
+                        </pic:spPr>
+                      </pic:pic>
+                    </a:graphicData>
+                  </a:graphic>
+                </wp:inline>
+              </w:drawing>
+            </w:r>
+          </w:p>
+          <w:p>
+            <w:pPr>
+              <w:jc w:val="center"/>
+            </w:pPr>
+            <w:pPr>
+              <w:jc w:val="start"/>
+              <w:spacing w:before="200"/>
+              <w:pStyle w:val="ImageCaption"/>
+            </w:pPr>
+            <w:r>
+              <w:t xml:space="preserve">Figure 9: Example distribution of days with any symptoms</w:t>
+            </w:r>
+            <w:r>
+              <w:t xml:space="preserve"> </w:t>
+            </w:r>
+            <w:r>
+              <w:t xml:space="preserve">for standard care group and investigational group.</w:t>
+            </w:r>
+          </w:p>
+          <w:bookmarkEnd w:id="65"/>
+        </w:tc>
+      </w:tr>
+    </w:tbl>
+    <w:p>
+      <w:pPr>
+        <w:pStyle w:val="BodyText"/>
+      </w:pPr>
+      <w:r>
+        <w:t xml:space="preserve"> </w:t>
+      </w:r>
+    </w:p>
+    <w:tbl>
+      <w:tblPr>
+        <w:tblStyle w:val="Table"/>
+        <w:tblW w:type="pct" w:w="5000"/>
+        <w:tblLook w:firstRow="0" w:lastRow="0" w:firstColumn="0" w:lastColumn="0" w:noHBand="0" w:noVBand="0" w:val="0000"/>
+      </w:tblPr>
+      <w:tblGrid>
+        <w:gridCol w:w="7920"/>
+      </w:tblGrid>
+      <w:tr>
+        <w:tc>
+          <w:tcPr/>
+          <w:bookmarkStart w:id="69" w:name="fig-observed-data-example03"/>
+          <w:p>
+            <w:pPr>
+              <w:pStyle w:val="Figure"/>
+              <w:jc w:val="center"/>
+            </w:pPr>
+            <w:r>
+              <w:drawing>
+                <wp:inline>
+                  <wp:extent cx="4620126" cy="1848050"/>
+                  <wp:effectExtent b="0" l="0" r="0" t="0"/>
+                  <wp:docPr descr="" title="" id="67" name="Picture"/>
+                  <a:graphic>
+                    <a:graphicData uri="http://schemas.openxmlformats.org/drawingml/2006/picture">
+                      <pic:pic>
+                        <pic:nvPicPr>
+                          <pic:cNvPr descr="summarise-sims_files/figure-docx/fig-observed-data-example03-1.png" id="68" name="Picture"/>
+                          <pic:cNvPicPr>
+                            <a:picLocks noChangeArrowheads="1" noChangeAspect="1"/>
+                          </pic:cNvPicPr>
+                        </pic:nvPicPr>
+                        <pic:blipFill>
+                          <a:blip r:embed="rId66"/>
+                          <a:stretch>
+                            <a:fillRect/>
+                          </a:stretch>
+                        </pic:blipFill>
+                        <pic:spPr bwMode="auto">
+                          <a:xfrm>
+                            <a:off x="0" y="0"/>
+                            <a:ext cx="4620126" cy="1848050"/>
+                          </a:xfrm>
+                          <a:prstGeom prst="rect">
+                            <a:avLst/>
+                          </a:prstGeom>
+                          <a:noFill/>
+                          <a:ln w="9525">
+                            <a:noFill/>
+                            <a:headEnd/>
+                            <a:tailEnd/>
+                          </a:ln>
+                        </pic:spPr>
+                      </pic:pic>
+                    </a:graphicData>
+                  </a:graphic>
+                </wp:inline>
+              </w:drawing>
+            </w:r>
+          </w:p>
+          <w:p>
+            <w:pPr>
+              <w:jc w:val="center"/>
+            </w:pPr>
+            <w:pPr>
+              <w:jc w:val="start"/>
+              <w:spacing w:before="200"/>
+              <w:pStyle w:val="ImageCaption"/>
+            </w:pPr>
+            <w:r>
+              <w:t xml:space="preserve">Figure 10: Sample distributions of days with symptoms by treatment group.</w:t>
+            </w:r>
+          </w:p>
+          <w:bookmarkEnd w:id="69"/>
+        </w:tc>
+      </w:tr>
+    </w:tbl>
+    <w:p>
+      <w:pPr>
+        <w:pStyle w:val="BodyText"/>
+      </w:pPr>
+      <w:r>
+        <w:t xml:space="preserve"> </w:t>
+      </w:r>
+    </w:p>
+    <w:tbl>
+      <w:tblPr>
+        <w:tblStyle w:val="Table"/>
+        <w:tblW w:type="pct" w:w="5000"/>
+        <w:tblLook w:firstRow="0" w:lastRow="0" w:firstColumn="0" w:lastColumn="0" w:noHBand="0" w:noVBand="0" w:val="0000"/>
+      </w:tblPr>
+      <w:tblGrid>
+        <w:gridCol w:w="7920"/>
+      </w:tblGrid>
+      <w:tr>
+        <w:tc>
+          <w:tcPr/>
+          <w:bookmarkStart w:id="73" w:name="fig-modelled-dist-dwsg-example03"/>
+          <w:p>
+            <w:pPr>
+              <w:pStyle w:val="Figure"/>
+              <w:jc w:val="center"/>
+            </w:pPr>
+            <w:r>
+              <w:drawing>
+                <wp:inline>
+                  <wp:extent cx="5334000" cy="5334000"/>
+                  <wp:effectExtent b="0" l="0" r="0" t="0"/>
+                  <wp:docPr descr="" title="" id="71" name="Picture"/>
+                  <a:graphic>
+                    <a:graphicData uri="http://schemas.openxmlformats.org/drawingml/2006/picture">
+                      <pic:pic>
+                        <pic:nvPicPr>
+                          <pic:cNvPr descr="summarise-sims_files/figure-docx/fig-modelled-dist-dwsg-example03-1.png" id="72" name="Picture"/>
+                          <pic:cNvPicPr>
+                            <a:picLocks noChangeArrowheads="1" noChangeAspect="1"/>
+                          </pic:cNvPicPr>
+                        </pic:nvPicPr>
+                        <pic:blipFill>
+                          <a:blip r:embed="rId70"/>
+                          <a:stretch>
+                            <a:fillRect/>
+                          </a:stretch>
+                        </pic:blipFill>
+                        <pic:spPr bwMode="auto">
+                          <a:xfrm>
+                            <a:off x="0" y="0"/>
+                            <a:ext cx="5334000" cy="5334000"/>
+                          </a:xfrm>
+                          <a:prstGeom prst="rect">
+                            <a:avLst/>
+                          </a:prstGeom>
+                          <a:noFill/>
+                          <a:ln w="9525">
+                            <a:noFill/>
+                            <a:headEnd/>
+                            <a:tailEnd/>
+                          </a:ln>
+                        </pic:spPr>
+                      </pic:pic>
+                    </a:graphicData>
+                  </a:graphic>
+                </wp:inline>
+              </w:drawing>
+            </w:r>
+          </w:p>
+          <w:p>
+            <w:pPr>
+              <w:jc w:val="center"/>
+            </w:pPr>
+            <w:pPr>
+              <w:jc w:val="start"/>
+              <w:spacing w:before="200"/>
+              <w:pStyle w:val="ImageCaption"/>
+            </w:pPr>
+            <w:r>
+              <w:t xml:space="preserve">Figure 11: Model estimated distribution of days with symptoms by intervention group.</w:t>
+            </w:r>
+            <w:r>
+              <w:t xml:space="preserve"> </w:t>
+            </w:r>
+            <w:r>
+              <w:t xml:space="preserve">Black points indicate posterior median, and coloured rectanges posterior</w:t>
+            </w:r>
+            <w:r>
+              <w:t xml:space="preserve"> </w:t>
+            </w:r>
+            <w:r>
+              <w:t xml:space="preserve">credible intervals of increasing width.</w:t>
+            </w:r>
+            <w:r>
+              <w:t xml:space="preserve"> </w:t>
+            </w:r>
+            <w:r>
+              <w:t xml:space="preserve">Red line indicates true underlying population distribution.</w:t>
+            </w:r>
+            <w:r>
+              <w:t xml:space="preserve"> </w:t>
+            </w:r>
+            <w:r>
+              <w:t xml:space="preserve">Open points indicate observed sample proportions in each outcome level.</w:t>
+            </w:r>
+          </w:p>
+          <w:bookmarkEnd w:id="73"/>
+        </w:tc>
+      </w:tr>
+    </w:tbl>
+    <w:p>
+      <w:pPr>
+        <w:pStyle w:val="BodyText"/>
+      </w:pPr>
+      <w:r>
+        <w:t xml:space="preserve"> </w:t>
+      </w:r>
+    </w:p>
+    <w:tbl>
+      <w:tblPr>
+        <w:tblStyle w:val="Table"/>
+        <w:tblW w:type="pct" w:w="5000"/>
+        <w:tblLook w:firstRow="0" w:lastRow="0" w:firstColumn="0" w:lastColumn="0" w:noHBand="0" w:noVBand="0" w:val="0000"/>
+      </w:tblPr>
+      <w:tblGrid>
+        <w:gridCol w:w="7920"/>
+      </w:tblGrid>
+      <w:tr>
+        <w:tc>
+          <w:tcPr/>
+          <w:bookmarkStart w:id="77" w:name="Xcd6819476265e92cf41e09054df079b45658bb0"/>
+          <w:p>
+            <w:pPr>
+              <w:pStyle w:val="Figure"/>
+              <w:jc w:val="center"/>
+            </w:pPr>
+            <w:r>
+              <w:drawing>
+                <wp:inline>
+                  <wp:extent cx="4620126" cy="1848050"/>
+                  <wp:effectExtent b="0" l="0" r="0" t="0"/>
+                  <wp:docPr descr="" title="" id="75" name="Picture"/>
+                  <a:graphic>
+                    <a:graphicData uri="http://schemas.openxmlformats.org/drawingml/2006/picture">
+                      <pic:pic>
+                        <pic:nvPicPr>
+                          <pic:cNvPr descr="summarise-sims_files/figure-docx/fig-posterior-difference-in-means-example03-1.png" id="76" name="Picture"/>
+                          <pic:cNvPicPr>
+                            <a:picLocks noChangeArrowheads="1" noChangeAspect="1"/>
+                          </pic:cNvPicPr>
+                        </pic:nvPicPr>
+                        <pic:blipFill>
+                          <a:blip r:embed="rId74"/>
+                          <a:stretch>
+                            <a:fillRect/>
+                          </a:stretch>
+                        </pic:blipFill>
+                        <pic:spPr bwMode="auto">
+                          <a:xfrm>
+                            <a:off x="0" y="0"/>
+                            <a:ext cx="4620126" cy="1848050"/>
+                          </a:xfrm>
+                          <a:prstGeom prst="rect">
+                            <a:avLst/>
+                          </a:prstGeom>
+                          <a:noFill/>
+                          <a:ln w="9525">
+                            <a:noFill/>
+                            <a:headEnd/>
+                            <a:tailEnd/>
+                          </a:ln>
+                        </pic:spPr>
+                      </pic:pic>
+                    </a:graphicData>
+                  </a:graphic>
+                </wp:inline>
+              </w:drawing>
+            </w:r>
+          </w:p>
+          <w:p>
+            <w:pPr>
+              <w:jc w:val="center"/>
+            </w:pPr>
+            <w:pPr>
+              <w:jc w:val="start"/>
+              <w:spacing w:before="200"/>
+              <w:pStyle w:val="ImageCaption"/>
+            </w:pPr>
+            <w:r>
+              <w:t xml:space="preserve">Figure 12: Posterior difference in average number of days</w:t>
+            </w:r>
+            <w:r>
+              <w:t xml:space="preserve"> </w:t>
+            </w:r>
+            <w:r>
+              <w:t xml:space="preserve">with symptoms for investigational arm vs standard and maximum.</w:t>
+            </w:r>
+          </w:p>
+          <w:bookmarkEnd w:id="77"/>
+        </w:tc>
+      </w:tr>
+    </w:tbl>
+    <w:bookmarkEnd w:id="78"/>
+    <w:bookmarkStart w:id="95" w:name="example-4"/>
+    <w:p>
+      <w:pPr>
+        <w:pStyle w:val="Heading2"/>
+      </w:pPr>
+      <w:r>
+        <w:t xml:space="preserve">Example 4</w:t>
+      </w:r>
+    </w:p>
+    <w:tbl>
+      <w:tblPr>
+        <w:tblStyle w:val="Table"/>
+        <w:tblW w:type="pct" w:w="5000"/>
+        <w:tblLook w:firstRow="0" w:lastRow="0" w:firstColumn="0" w:lastColumn="0" w:noHBand="0" w:noVBand="0" w:val="0000"/>
+      </w:tblPr>
+      <w:tblGrid>
+        <w:gridCol w:w="7920"/>
+      </w:tblGrid>
+      <w:tr>
+        <w:tc>
+          <w:tcPr/>
+          <w:bookmarkStart w:id="82" w:name="fig-dist-days-with-symptoms-example04"/>
+          <w:p>
+            <w:pPr>
+              <w:pStyle w:val="Figure"/>
+              <w:jc w:val="center"/>
+            </w:pPr>
+            <w:r>
+              <w:drawing>
+                <wp:inline>
+                  <wp:extent cx="4620126" cy="1848050"/>
+                  <wp:effectExtent b="0" l="0" r="0" t="0"/>
+                  <wp:docPr descr="" title="" id="80" name="Picture"/>
+                  <a:graphic>
+                    <a:graphicData uri="http://schemas.openxmlformats.org/drawingml/2006/picture">
+                      <pic:pic>
+                        <pic:nvPicPr>
+                          <pic:cNvPr descr="summarise-sims_files/figure-docx/fig-dist-days-with-symptoms-example04-1.png" id="81" name="Picture"/>
+                          <pic:cNvPicPr>
+                            <a:picLocks noChangeArrowheads="1" noChangeAspect="1"/>
+                          </pic:cNvPicPr>
+                        </pic:nvPicPr>
+                        <pic:blipFill>
+                          <a:blip r:embed="rId79"/>
+                          <a:stretch>
+                            <a:fillRect/>
+                          </a:stretch>
+                        </pic:blipFill>
+                        <pic:spPr bwMode="auto">
+                          <a:xfrm>
+                            <a:off x="0" y="0"/>
+                            <a:ext cx="4620126" cy="1848050"/>
+                          </a:xfrm>
+                          <a:prstGeom prst="rect">
+                            <a:avLst/>
+                          </a:prstGeom>
+                          <a:noFill/>
+                          <a:ln w="9525">
+                            <a:noFill/>
+                            <a:headEnd/>
+                            <a:tailEnd/>
+                          </a:ln>
+                        </pic:spPr>
+                      </pic:pic>
+                    </a:graphicData>
+                  </a:graphic>
+                </wp:inline>
+              </w:drawing>
+            </w:r>
+          </w:p>
+          <w:p>
+            <w:pPr>
+              <w:jc w:val="center"/>
+            </w:pPr>
+            <w:pPr>
+              <w:jc w:val="start"/>
+              <w:spacing w:before="200"/>
+              <w:pStyle w:val="ImageCaption"/>
+            </w:pPr>
+            <w:r>
+              <w:t xml:space="preserve">Figure 13: Example distribution of days with any symptoms</w:t>
+            </w:r>
+            <w:r>
+              <w:t xml:space="preserve"> </w:t>
+            </w:r>
+            <w:r>
+              <w:t xml:space="preserve">for standard care group and investigational group.</w:t>
+            </w:r>
+          </w:p>
+          <w:bookmarkEnd w:id="82"/>
+        </w:tc>
+      </w:tr>
+    </w:tbl>
+    <w:p>
+      <w:pPr>
+        <w:pStyle w:val="BodyText"/>
+      </w:pPr>
+      <w:r>
+        <w:t xml:space="preserve"> </w:t>
+      </w:r>
+    </w:p>
+    <w:tbl>
+      <w:tblPr>
+        <w:tblStyle w:val="Table"/>
+        <w:tblW w:type="pct" w:w="5000"/>
+        <w:tblLook w:firstRow="0" w:lastRow="0" w:firstColumn="0" w:lastColumn="0" w:noHBand="0" w:noVBand="0" w:val="0000"/>
+      </w:tblPr>
+      <w:tblGrid>
+        <w:gridCol w:w="7920"/>
+      </w:tblGrid>
+      <w:tr>
+        <w:tc>
+          <w:tcPr/>
+          <w:bookmarkStart w:id="86" w:name="fig-observed-data-example04"/>
+          <w:p>
+            <w:pPr>
+              <w:pStyle w:val="Figure"/>
+              <w:jc w:val="center"/>
+            </w:pPr>
+            <w:r>
+              <w:drawing>
+                <wp:inline>
+                  <wp:extent cx="4620126" cy="1848050"/>
+                  <wp:effectExtent b="0" l="0" r="0" t="0"/>
+                  <wp:docPr descr="" title="" id="84" name="Picture"/>
+                  <a:graphic>
+                    <a:graphicData uri="http://schemas.openxmlformats.org/drawingml/2006/picture">
+                      <pic:pic>
+                        <pic:nvPicPr>
+                          <pic:cNvPr descr="summarise-sims_files/figure-docx/fig-observed-data-example04-1.png" id="85" name="Picture"/>
+                          <pic:cNvPicPr>
+                            <a:picLocks noChangeArrowheads="1" noChangeAspect="1"/>
+                          </pic:cNvPicPr>
+                        </pic:nvPicPr>
+                        <pic:blipFill>
+                          <a:blip r:embed="rId83"/>
+                          <a:stretch>
+                            <a:fillRect/>
+                          </a:stretch>
+                        </pic:blipFill>
+                        <pic:spPr bwMode="auto">
+                          <a:xfrm>
+                            <a:off x="0" y="0"/>
+                            <a:ext cx="4620126" cy="1848050"/>
+                          </a:xfrm>
+                          <a:prstGeom prst="rect">
+                            <a:avLst/>
+                          </a:prstGeom>
+                          <a:noFill/>
+                          <a:ln w="9525">
+                            <a:noFill/>
+                            <a:headEnd/>
+                            <a:tailEnd/>
+                          </a:ln>
+                        </pic:spPr>
+                      </pic:pic>
+                    </a:graphicData>
+                  </a:graphic>
+                </wp:inline>
+              </w:drawing>
+            </w:r>
+          </w:p>
+          <w:p>
+            <w:pPr>
+              <w:jc w:val="center"/>
+            </w:pPr>
+            <w:pPr>
+              <w:jc w:val="start"/>
+              <w:spacing w:before="200"/>
+              <w:pStyle w:val="ImageCaption"/>
+            </w:pPr>
+            <w:r>
+              <w:t xml:space="preserve">Figure 14: Sample distributions of days with symptoms by treatment group.</w:t>
+            </w:r>
+          </w:p>
+          <w:bookmarkEnd w:id="86"/>
+        </w:tc>
+      </w:tr>
+    </w:tbl>
+    <w:p>
+      <w:pPr>
+        <w:pStyle w:val="BodyText"/>
+      </w:pPr>
+      <w:r>
+        <w:t xml:space="preserve"> </w:t>
+      </w:r>
+    </w:p>
+    <w:tbl>
+      <w:tblPr>
+        <w:tblStyle w:val="Table"/>
+        <w:tblW w:type="pct" w:w="5000"/>
+        <w:tblLook w:firstRow="0" w:lastRow="0" w:firstColumn="0" w:lastColumn="0" w:noHBand="0" w:noVBand="0" w:val="0000"/>
+      </w:tblPr>
+      <w:tblGrid>
+        <w:gridCol w:w="7920"/>
+      </w:tblGrid>
+      <w:tr>
+        <w:tc>
+          <w:tcPr/>
+          <w:bookmarkStart w:id="90" w:name="fig-modelled-dist-dwsg-example04"/>
+          <w:p>
+            <w:pPr>
+              <w:pStyle w:val="Figure"/>
+              <w:jc w:val="center"/>
+            </w:pPr>
+            <w:r>
+              <w:drawing>
+                <wp:inline>
+                  <wp:extent cx="5334000" cy="5334000"/>
+                  <wp:effectExtent b="0" l="0" r="0" t="0"/>
+                  <wp:docPr descr="" title="" id="88" name="Picture"/>
+                  <a:graphic>
+                    <a:graphicData uri="http://schemas.openxmlformats.org/drawingml/2006/picture">
+                      <pic:pic>
+                        <pic:nvPicPr>
+                          <pic:cNvPr descr="summarise-sims_files/figure-docx/fig-modelled-dist-dwsg-example04-1.png" id="89" name="Picture"/>
+                          <pic:cNvPicPr>
+                            <a:picLocks noChangeArrowheads="1" noChangeAspect="1"/>
+                          </pic:cNvPicPr>
+                        </pic:nvPicPr>
+                        <pic:blipFill>
+                          <a:blip r:embed="rId87"/>
+                          <a:stretch>
+                            <a:fillRect/>
+                          </a:stretch>
+                        </pic:blipFill>
+                        <pic:spPr bwMode="auto">
+                          <a:xfrm>
+                            <a:off x="0" y="0"/>
+                            <a:ext cx="5334000" cy="5334000"/>
+                          </a:xfrm>
+                          <a:prstGeom prst="rect">
+                            <a:avLst/>
+                          </a:prstGeom>
+                          <a:noFill/>
+                          <a:ln w="9525">
+                            <a:noFill/>
+                            <a:headEnd/>
+                            <a:tailEnd/>
+                          </a:ln>
+                        </pic:spPr>
+                      </pic:pic>
+                    </a:graphicData>
+                  </a:graphic>
+                </wp:inline>
+              </w:drawing>
+            </w:r>
+          </w:p>
+          <w:p>
+            <w:pPr>
+              <w:jc w:val="center"/>
+            </w:pPr>
+            <w:pPr>
+              <w:jc w:val="start"/>
+              <w:spacing w:before="200"/>
+              <w:pStyle w:val="ImageCaption"/>
+            </w:pPr>
+            <w:r>
+              <w:t xml:space="preserve">Figure 15: Model estimated distribution of days with symptoms by intervention group.</w:t>
+            </w:r>
+            <w:r>
+              <w:t xml:space="preserve"> </w:t>
+            </w:r>
+            <w:r>
+              <w:t xml:space="preserve">Black points indicate posterior median, and coloured rectanges posterior</w:t>
+            </w:r>
+            <w:r>
+              <w:t xml:space="preserve"> </w:t>
+            </w:r>
+            <w:r>
+              <w:t xml:space="preserve">credible intervals of increasing width.</w:t>
+            </w:r>
+            <w:r>
+              <w:t xml:space="preserve"> </w:t>
+            </w:r>
+            <w:r>
+              <w:t xml:space="preserve">Red line indicates true underlying population distribution.</w:t>
+            </w:r>
+            <w:r>
+              <w:t xml:space="preserve"> </w:t>
+            </w:r>
+            <w:r>
+              <w:t xml:space="preserve">Open points indicate observed sample proportions in each outcome level.</w:t>
+            </w:r>
+          </w:p>
+          <w:bookmarkEnd w:id="90"/>
+        </w:tc>
+      </w:tr>
+    </w:tbl>
+    <w:p>
+      <w:pPr>
+        <w:pStyle w:val="BodyText"/>
+      </w:pPr>
+      <w:r>
+        <w:t xml:space="preserve"> </w:t>
+      </w:r>
+    </w:p>
+    <w:tbl>
+      <w:tblPr>
+        <w:tblStyle w:val="Table"/>
+        <w:tblW w:type="pct" w:w="5000"/>
+        <w:tblLook w:firstRow="0" w:lastRow="0" w:firstColumn="0" w:lastColumn="0" w:noHBand="0" w:noVBand="0" w:val="0000"/>
+      </w:tblPr>
+      <w:tblGrid>
+        <w:gridCol w:w="7920"/>
+      </w:tblGrid>
+      <w:tr>
+        <w:tc>
+          <w:tcPr/>
+          <w:bookmarkStart w:id="94" w:name="Xae37ef95da45f50fb28ebcffd4af76f90900f0c"/>
+          <w:p>
+            <w:pPr>
+              <w:pStyle w:val="Figure"/>
+              <w:jc w:val="center"/>
+            </w:pPr>
+            <w:r>
+              <w:drawing>
+                <wp:inline>
+                  <wp:extent cx="4620126" cy="1848050"/>
+                  <wp:effectExtent b="0" l="0" r="0" t="0"/>
+                  <wp:docPr descr="" title="" id="92" name="Picture"/>
+                  <a:graphic>
+                    <a:graphicData uri="http://schemas.openxmlformats.org/drawingml/2006/picture">
+                      <pic:pic>
+                        <pic:nvPicPr>
+                          <pic:cNvPr descr="summarise-sims_files/figure-docx/fig-posterior-difference-in-means-example04-1.png" id="93" name="Picture"/>
+                          <pic:cNvPicPr>
+                            <a:picLocks noChangeArrowheads="1" noChangeAspect="1"/>
+                          </pic:cNvPicPr>
+                        </pic:nvPicPr>
+                        <pic:blipFill>
+                          <a:blip r:embed="rId91"/>
+                          <a:stretch>
+                            <a:fillRect/>
+                          </a:stretch>
+                        </pic:blipFill>
+                        <pic:spPr bwMode="auto">
+                          <a:xfrm>
+                            <a:off x="0" y="0"/>
+                            <a:ext cx="4620126" cy="1848050"/>
+                          </a:xfrm>
+                          <a:prstGeom prst="rect">
+                            <a:avLst/>
+                          </a:prstGeom>
+                          <a:noFill/>
+                          <a:ln w="9525">
+                            <a:noFill/>
+                            <a:headEnd/>
+                            <a:tailEnd/>
+                          </a:ln>
+                        </pic:spPr>
+                      </pic:pic>
+                    </a:graphicData>
+                  </a:graphic>
+                </wp:inline>
+              </w:drawing>
+            </w:r>
+          </w:p>
+          <w:p>
+            <w:pPr>
+              <w:jc w:val="center"/>
+            </w:pPr>
+            <w:pPr>
+              <w:jc w:val="start"/>
+              <w:spacing w:before="200"/>
+              <w:pStyle w:val="ImageCaption"/>
+            </w:pPr>
+            <w:r>
+              <w:t xml:space="preserve">Figure 16: Posterior difference in average number of days</w:t>
+            </w:r>
+            <w:r>
+              <w:t xml:space="preserve"> </w:t>
+            </w:r>
+            <w:r>
+              <w:t xml:space="preserve">with symptoms for investigational arm vs standard and maximum.</w:t>
+            </w:r>
+          </w:p>
+          <w:bookmarkEnd w:id="94"/>
+        </w:tc>
+      </w:tr>
+    </w:tbl>
+    <w:bookmarkEnd w:id="95"/>
+    <w:bookmarkEnd w:id="96"/>
+    <w:bookmarkStart w:id="158" w:name="operating-characteristics"/>
     <w:p>
       <w:pPr>
         <w:pStyle w:val="Heading1"/>
@@ -2013,7 +3824,7 @@
         <w:t xml:space="preserve">These are reported for each scenario.</w:t>
       </w:r>
     </w:p>
-    <w:bookmarkStart w:id="62" w:name="tbl-scenarios-investigated"/>
+    <w:bookmarkStart w:id="97" w:name="tbl-scenarios-investigated"/>
     <w:p>
       <w:pPr>
         <w:pStyle w:val="TableCaption"/>
@@ -2183,7 +3994,7 @@
               <w:jc w:val="left"/>
             </w:pPr>
             <w:r>
-              <w:t xml:space="preserve">20, 30, 40, 50</w:t>
+              <w:t xml:space="preserve">20, 30, 40, 45, 50</w:t>
             </w:r>
           </w:p>
         </w:tc>
@@ -2239,8 +4050,13 @@
         </w:tc>
       </w:tr>
     </w:tbl>
-    <w:bookmarkEnd w:id="62"/>
-    <w:bookmarkStart w:id="82" w:name="scenario-1"/>
+    <w:bookmarkEnd w:id="97"/>
+    <w:p>
+      <w:r>
+        <w:br w:type="page"/>
+      </w:r>
+    </w:p>
+    <w:bookmarkStart w:id="117" w:name="scenario-1"/>
     <w:p>
       <w:pPr>
         <w:pStyle w:val="Heading2"/>
@@ -2264,7 +4080,7 @@
           <w:rPr>
             <w:rStyle w:val="Hyperlink"/>
           </w:rPr>
-          <w:t xml:space="preserve">Figure 9</w:t>
+          <w:t xml:space="preserve">Figure 17</w:t>
         </w:r>
       </w:hyperlink>
       <w:r>
@@ -2331,7 +4147,7 @@
           <w:rPr>
             <w:rStyle w:val="Hyperlink"/>
           </w:rPr>
-          <w:t xml:space="preserve">Figure 14</w:t>
+          <w:t xml:space="preserve">Figure 22</w:t>
         </w:r>
       </w:hyperlink>
       <w:r>
@@ -2345,7 +4161,7 @@
           <w:rPr>
             <w:rStyle w:val="Hyperlink"/>
           </w:rPr>
-          <w:t xml:space="preserve">Figure 15</w:t>
+          <w:t xml:space="preserve">Figure 23</w:t>
         </w:r>
       </w:hyperlink>
       <w:r>
@@ -2359,7 +4175,7 @@
           <w:rPr>
             <w:rStyle w:val="Hyperlink"/>
           </w:rPr>
-          <w:t xml:space="preserve">Figure 16</w:t>
+          <w:t xml:space="preserve">Figure 24</w:t>
         </w:r>
       </w:hyperlink>
       <w:r>
@@ -2378,7 +4194,7 @@
       <w:tr>
         <w:tc>
           <w:tcPr/>
-          <w:bookmarkStart w:id="66" w:name="fig-dws-dist-scenario1"/>
+          <w:bookmarkStart w:id="101" w:name="fig-dws-dist-scenario1"/>
           <w:p>
             <w:pPr>
               <w:pStyle w:val="Figure"/>
@@ -2389,18 +4205,18 @@
                 <wp:inline>
                   <wp:extent cx="4620126" cy="3696101"/>
                   <wp:effectExtent b="0" l="0" r="0" t="0"/>
-                  <wp:docPr descr="" title="" id="64" name="Picture"/>
+                  <wp:docPr descr="" title="" id="99" name="Picture"/>
                   <a:graphic>
                     <a:graphicData uri="http://schemas.openxmlformats.org/drawingml/2006/picture">
                       <pic:pic>
                         <pic:nvPicPr>
-                          <pic:cNvPr descr="summarise-sims_files/figure-docx/fig-dws-dist-scenario1-1.png" id="65" name="Picture"/>
+                          <pic:cNvPr descr="summarise-sims_files/figure-docx/fig-dws-dist-scenario1-1.png" id="100" name="Picture"/>
                           <pic:cNvPicPr>
                             <a:picLocks noChangeArrowheads="1" noChangeAspect="1"/>
                           </pic:cNvPicPr>
                         </pic:nvPicPr>
                         <pic:blipFill>
-                          <a:blip r:embed="rId63"/>
+                          <a:blip r:embed="rId98"/>
                           <a:stretch>
                             <a:fillRect/>
                           </a:stretch>
@@ -2437,10 +4253,10 @@
               <w:pStyle w:val="ImageCaption"/>
             </w:pPr>
             <w:r>
-              <w:t xml:space="preserve">Figure 9: Assumed distribution of days with symptoms for each arm across scenario configurations.</w:t>
-            </w:r>
-          </w:p>
-          <w:bookmarkEnd w:id="66"/>
+              <w:t xml:space="preserve">Figure 17: Assumed distribution of days with symptoms for each arm across scenario configurations.</w:t>
+            </w:r>
+          </w:p>
+          <w:bookmarkEnd w:id="101"/>
         </w:tc>
       </w:tr>
     </w:tbl>
@@ -2452,7 +4268,7 @@
         <w:t xml:space="preserve"> </w:t>
       </w:r>
     </w:p>
-    <w:bookmarkStart w:id="67" w:name="tbl-effect-size-scenario1"/>
+    <w:bookmarkStart w:id="102" w:name="tbl-effect-size-scenario1"/>
     <w:p>
       <w:pPr>
         <w:pStyle w:val="TableCaption"/>
@@ -2796,7 +4612,7 @@
         </w:tc>
       </w:tr>
     </w:tbl>
-    <w:bookmarkEnd w:id="67"/>
+    <w:bookmarkEnd w:id="102"/>
     <w:p>
       <w:pPr>
         <w:pStyle w:val="BodyText"/>
@@ -2805,7 +4621,7 @@
         <w:t xml:space="preserve"> </w:t>
       </w:r>
     </w:p>
-    <w:bookmarkStart w:id="68" w:name="tbl-power-summary-scenario1"/>
+    <w:bookmarkStart w:id="103" w:name="tbl-power-summary-scenario1"/>
     <w:p>
       <w:pPr>
         <w:pStyle w:val="TableCaption"/>
@@ -4329,7 +6145,7 @@
         </w:tc>
       </w:tr>
     </w:tbl>
-    <w:bookmarkEnd w:id="68"/>
+    <w:bookmarkEnd w:id="103"/>
     <w:p>
       <w:pPr>
         <w:pStyle w:val="BodyText"/>
@@ -4338,7 +6154,7 @@
         <w:t xml:space="preserve"> </w:t>
       </w:r>
     </w:p>
-    <w:bookmarkStart w:id="69" w:name="tbl-power-summary-2-scenario1"/>
+    <w:bookmarkStart w:id="104" w:name="tbl-power-summary-2-scenario1"/>
     <w:p>
       <w:pPr>
         <w:pStyle w:val="TableCaption"/>
@@ -4664,7 +6480,7 @@
         </w:tc>
       </w:tr>
     </w:tbl>
-    <w:bookmarkEnd w:id="69"/>
+    <w:bookmarkEnd w:id="104"/>
     <w:p>
       <w:pPr>
         <w:pStyle w:val="BodyText"/>
@@ -4685,7 +6501,7 @@
       <w:tr>
         <w:tc>
           <w:tcPr/>
-          <w:bookmarkStart w:id="73" w:name="Xc5d26c03fb13aa3442c5b4704b74aba10415001"/>
+          <w:bookmarkStart w:id="108" w:name="Xc5d26c03fb13aa3442c5b4704b74aba10415001"/>
           <w:p>
             <w:pPr>
               <w:pStyle w:val="Figure"/>
@@ -4696,18 +6512,18 @@
                 <wp:inline>
                   <wp:extent cx="3696101" cy="5544151"/>
                   <wp:effectExtent b="0" l="0" r="0" t="0"/>
-                  <wp:docPr descr="" title="" id="71" name="Picture"/>
+                  <wp:docPr descr="" title="" id="106" name="Picture"/>
                   <a:graphic>
                     <a:graphicData uri="http://schemas.openxmlformats.org/drawingml/2006/picture">
                       <pic:pic>
                         <pic:nvPicPr>
-                          <pic:cNvPr descr="summarise-sims_files/figure-docx/fig-dws-posterior-mean-distribution-scenario1-1.png" id="72" name="Picture"/>
+                          <pic:cNvPr descr="summarise-sims_files/figure-docx/fig-dws-posterior-mean-distribution-scenario1-1.png" id="107" name="Picture"/>
                           <pic:cNvPicPr>
                             <a:picLocks noChangeArrowheads="1" noChangeAspect="1"/>
                           </pic:cNvPicPr>
                         </pic:nvPicPr>
                         <pic:blipFill>
-                          <a:blip r:embed="rId70"/>
+                          <a:blip r:embed="rId105"/>
                           <a:stretch>
                             <a:fillRect/>
                           </a:stretch>
@@ -4744,10 +6560,10 @@
               <w:pStyle w:val="ImageCaption"/>
             </w:pPr>
             <w:r>
-              <w:t xml:space="preserve">Figure 10: Distribution of posterior mean for average days with symptoms across trials by configuration (rows) and analysis (columns).</w:t>
-            </w:r>
-          </w:p>
-          <w:bookmarkEnd w:id="73"/>
+              <w:t xml:space="preserve">Figure 18: Distribution of posterior mean for average days with symptoms across trials by configuration (rows) and analysis (columns).</w:t>
+            </w:r>
+          </w:p>
+          <w:bookmarkEnd w:id="108"/>
         </w:tc>
       </w:tr>
     </w:tbl>
@@ -4771,7 +6587,7 @@
       <w:tr>
         <w:tc>
           <w:tcPr/>
-          <w:bookmarkStart w:id="77" w:name="Xdf6fddf063b11a24a9f0289a2f406b340b36449"/>
+          <w:bookmarkStart w:id="112" w:name="Xdf6fddf063b11a24a9f0289a2f406b340b36449"/>
           <w:p>
             <w:pPr>
               <w:pStyle w:val="Figure"/>
@@ -4782,18 +6598,18 @@
                 <wp:inline>
                   <wp:extent cx="4620126" cy="5544151"/>
                   <wp:effectExtent b="0" l="0" r="0" t="0"/>
-                  <wp:docPr descr="" title="" id="75" name="Picture"/>
+                  <wp:docPr descr="" title="" id="110" name="Picture"/>
                   <a:graphic>
                     <a:graphicData uri="http://schemas.openxmlformats.org/drawingml/2006/picture">
                       <pic:pic>
                         <pic:nvPicPr>
-                          <pic:cNvPr descr="summarise-sims_files/figure-docx/fig-dws-posterior-mean-difference-distribution-scenario1-1.png" id="76" name="Picture"/>
+                          <pic:cNvPr descr="summarise-sims_files/figure-docx/fig-dws-posterior-mean-difference-distribution-scenario1-1.png" id="111" name="Picture"/>
                           <pic:cNvPicPr>
                             <a:picLocks noChangeArrowheads="1" noChangeAspect="1"/>
                           </pic:cNvPicPr>
                         </pic:nvPicPr>
                         <pic:blipFill>
-                          <a:blip r:embed="rId74"/>
+                          <a:blip r:embed="rId109"/>
                           <a:stretch>
                             <a:fillRect/>
                           </a:stretch>
@@ -4830,10 +6646,10 @@
               <w:pStyle w:val="ImageCaption"/>
             </w:pPr>
             <w:r>
-              <w:t xml:space="preserve">Figure 11: Distribution of posterior mean for difference in average days with symptoms across trials by configuration (rows) and analysis (columns).</w:t>
-            </w:r>
-          </w:p>
-          <w:bookmarkEnd w:id="77"/>
+              <w:t xml:space="preserve">Figure 19: Distribution of posterior mean for difference in average days with symptoms across trials by configuration (rows) and analysis (columns).</w:t>
+            </w:r>
+          </w:p>
+          <w:bookmarkEnd w:id="112"/>
         </w:tc>
       </w:tr>
     </w:tbl>
@@ -4857,7 +6673,7 @@
       <w:tr>
         <w:tc>
           <w:tcPr/>
-          <w:bookmarkStart w:id="81" w:name="fig-event-probabilities-scenario1"/>
+          <w:bookmarkStart w:id="116" w:name="fig-event-probabilities-scenario1"/>
           <w:p>
             <w:pPr>
               <w:pStyle w:val="Figure"/>
@@ -4868,18 +6684,18 @@
                 <wp:inline>
                   <wp:extent cx="4620126" cy="5544151"/>
                   <wp:effectExtent b="0" l="0" r="0" t="0"/>
-                  <wp:docPr descr="" title="" id="79" name="Picture"/>
+                  <wp:docPr descr="" title="" id="114" name="Picture"/>
                   <a:graphic>
                     <a:graphicData uri="http://schemas.openxmlformats.org/drawingml/2006/picture">
                       <pic:pic>
                         <pic:nvPicPr>
-                          <pic:cNvPr descr="summarise-sims_files/figure-docx/fig-event-probabilities-scenario1-1.png" id="80" name="Picture"/>
+                          <pic:cNvPr descr="summarise-sims_files/figure-docx/fig-event-probabilities-scenario1-1.png" id="115" name="Picture"/>
                           <pic:cNvPicPr>
                             <a:picLocks noChangeArrowheads="1" noChangeAspect="1"/>
                           </pic:cNvPicPr>
                         </pic:nvPicPr>
                         <pic:blipFill>
-                          <a:blip r:embed="rId78"/>
+                          <a:blip r:embed="rId113"/>
                           <a:stretch>
                             <a:fillRect/>
                           </a:stretch>
@@ -4916,15 +6732,15 @@
               <w:pStyle w:val="ImageCaption"/>
             </w:pPr>
             <w:r>
-              <w:t xml:space="preserve">Figure 12: Distribution of event probabilities by comparison, configuration (rows) and analysis (columns).</w:t>
-            </w:r>
-          </w:p>
-          <w:bookmarkEnd w:id="81"/>
+              <w:t xml:space="preserve">Figure 20: Distribution of event probabilities by comparison, configuration (rows) and analysis (columns).</w:t>
+            </w:r>
+          </w:p>
+          <w:bookmarkEnd w:id="116"/>
         </w:tc>
       </w:tr>
     </w:tbl>
-    <w:bookmarkEnd w:id="82"/>
-    <w:bookmarkStart w:id="102" w:name="scenario-2"/>
+    <w:bookmarkEnd w:id="117"/>
+    <w:bookmarkStart w:id="137" w:name="scenario-2"/>
     <w:p>
       <w:pPr>
         <w:pStyle w:val="Heading2"/>
@@ -4948,7 +6764,7 @@
           <w:rPr>
             <w:rStyle w:val="Hyperlink"/>
           </w:rPr>
-          <w:t xml:space="preserve">Figure 13</w:t>
+          <w:t xml:space="preserve">Figure 21</w:t>
         </w:r>
       </w:hyperlink>
       <w:r>
@@ -4998,7 +6814,7 @@
           <w:rPr>
             <w:rStyle w:val="Hyperlink"/>
           </w:rPr>
-          <w:t xml:space="preserve">Figure 14</w:t>
+          <w:t xml:space="preserve">Figure 22</w:t>
         </w:r>
       </w:hyperlink>
       <w:r>
@@ -5012,7 +6828,7 @@
           <w:rPr>
             <w:rStyle w:val="Hyperlink"/>
           </w:rPr>
-          <w:t xml:space="preserve">Figure 15</w:t>
+          <w:t xml:space="preserve">Figure 23</w:t>
         </w:r>
       </w:hyperlink>
       <w:r>
@@ -5026,7 +6842,7 @@
           <w:rPr>
             <w:rStyle w:val="Hyperlink"/>
           </w:rPr>
-          <w:t xml:space="preserve">Figure 16</w:t>
+          <w:t xml:space="preserve">Figure 24</w:t>
         </w:r>
       </w:hyperlink>
       <w:r>
@@ -5045,7 +6861,7 @@
       <w:tr>
         <w:tc>
           <w:tcPr/>
-          <w:bookmarkStart w:id="86" w:name="fig-dws-dist-scenario2"/>
+          <w:bookmarkStart w:id="121" w:name="fig-dws-dist-scenario2"/>
           <w:p>
             <w:pPr>
               <w:pStyle w:val="Figure"/>
@@ -5056,18 +6872,18 @@
                 <wp:inline>
                   <wp:extent cx="4620126" cy="3696101"/>
                   <wp:effectExtent b="0" l="0" r="0" t="0"/>
-                  <wp:docPr descr="" title="" id="84" name="Picture"/>
+                  <wp:docPr descr="" title="" id="119" name="Picture"/>
                   <a:graphic>
                     <a:graphicData uri="http://schemas.openxmlformats.org/drawingml/2006/picture">
                       <pic:pic>
                         <pic:nvPicPr>
-                          <pic:cNvPr descr="summarise-sims_files/figure-docx/fig-dws-dist-scenario2-1.png" id="85" name="Picture"/>
+                          <pic:cNvPr descr="summarise-sims_files/figure-docx/fig-dws-dist-scenario2-1.png" id="120" name="Picture"/>
                           <pic:cNvPicPr>
                             <a:picLocks noChangeArrowheads="1" noChangeAspect="1"/>
                           </pic:cNvPicPr>
                         </pic:nvPicPr>
                         <pic:blipFill>
-                          <a:blip r:embed="rId83"/>
+                          <a:blip r:embed="rId118"/>
                           <a:stretch>
                             <a:fillRect/>
                           </a:stretch>
@@ -5104,10 +6920,10 @@
               <w:pStyle w:val="ImageCaption"/>
             </w:pPr>
             <w:r>
-              <w:t xml:space="preserve">Figure 13: Assumed distribution of days with symptoms for each arm across scenario configurations.</w:t>
-            </w:r>
-          </w:p>
-          <w:bookmarkEnd w:id="86"/>
+              <w:t xml:space="preserve">Figure 21: Assumed distribution of days with symptoms for each arm across scenario configurations.</w:t>
+            </w:r>
+          </w:p>
+          <w:bookmarkEnd w:id="121"/>
         </w:tc>
       </w:tr>
     </w:tbl>
@@ -5119,7 +6935,7 @@
         <w:t xml:space="preserve"> </w:t>
       </w:r>
     </w:p>
-    <w:bookmarkStart w:id="87" w:name="tbl-effect-size-scenario2"/>
+    <w:bookmarkStart w:id="122" w:name="tbl-effect-size-scenario2"/>
     <w:p>
       <w:pPr>
         <w:pStyle w:val="TableCaption"/>
@@ -5383,6 +7199,56 @@
               <w:jc w:val="left"/>
             </w:pPr>
             <w:r>
+              <w:t xml:space="preserve">5</w:t>
+            </w:r>
+          </w:p>
+        </w:tc>
+        <w:tc>
+          <w:tcPr/>
+          <w:p>
+            <w:pPr>
+              <w:pStyle w:val="Compact"/>
+              <w:jc w:val="left"/>
+            </w:pPr>
+            <w:r>
+              <w:t xml:space="preserve">-25</w:t>
+            </w:r>
+          </w:p>
+        </w:tc>
+        <w:tc>
+          <w:tcPr/>
+          <w:p>
+            <w:pPr>
+              <w:pStyle w:val="Compact"/>
+              <w:jc w:val="left"/>
+            </w:pPr>
+            <w:r>
+              <w:t xml:space="preserve">-30</w:t>
+            </w:r>
+          </w:p>
+        </w:tc>
+      </w:tr>
+      <w:tr>
+        <w:tc>
+          <w:tcPr/>
+          <w:p>
+            <w:pPr>
+              <w:pStyle w:val="Compact"/>
+              <w:jc w:val="right"/>
+            </w:pPr>
+            <w:r>
+              <w:t xml:space="preserve">5</w:t>
+            </w:r>
+          </w:p>
+        </w:tc>
+        <w:tc>
+          <w:tcPr/>
+          <w:p>
+            <w:pPr>
+              <w:pStyle w:val="Compact"/>
+              <w:jc w:val="left"/>
+            </w:pPr>
+            <w:r>
               <w:t xml:space="preserve">0</w:t>
             </w:r>
           </w:p>
@@ -5413,7 +7279,7 @@
         </w:tc>
       </w:tr>
     </w:tbl>
-    <w:bookmarkEnd w:id="87"/>
+    <w:bookmarkEnd w:id="122"/>
     <w:p>
       <w:pPr>
         <w:pStyle w:val="BodyText"/>
@@ -5422,7 +7288,7 @@
         <w:t xml:space="preserve"> </w:t>
       </w:r>
     </w:p>
-    <w:bookmarkStart w:id="88" w:name="tbl-power-summary-scenario2"/>
+    <w:bookmarkStart w:id="123" w:name="tbl-power-summary-scenario2"/>
     <w:p>
       <w:pPr>
         <w:pStyle w:val="TableCaption"/>
@@ -5927,7 +7793,7 @@
               <w:jc w:val="right"/>
             </w:pPr>
             <w:r>
-              <w:t xml:space="preserve">0.59</w:t>
+              <w:t xml:space="preserve">0.60</w:t>
             </w:r>
           </w:p>
         </w:tc>
@@ -5951,31 +7817,31 @@
               <w:jc w:val="right"/>
             </w:pPr>
             <w:r>
-              <w:t xml:space="preserve">0.87</w:t>
-            </w:r>
-          </w:p>
-        </w:tc>
-        <w:tc>
-          <w:tcPr/>
-          <w:p>
-            <w:pPr>
-              <w:pStyle w:val="Compact"/>
-              <w:jc w:val="right"/>
-            </w:pPr>
-            <w:r>
-              <w:t xml:space="preserve">0.59</w:t>
-            </w:r>
-          </w:p>
-        </w:tc>
-        <w:tc>
-          <w:tcPr/>
-          <w:p>
-            <w:pPr>
-              <w:pStyle w:val="Compact"/>
-              <w:jc w:val="right"/>
-            </w:pPr>
-            <w:r>
-              <w:t xml:space="preserve">0.79</w:t>
+              <w:t xml:space="preserve">0.88</w:t>
+            </w:r>
+          </w:p>
+        </w:tc>
+        <w:tc>
+          <w:tcPr/>
+          <w:p>
+            <w:pPr>
+              <w:pStyle w:val="Compact"/>
+              <w:jc w:val="right"/>
+            </w:pPr>
+            <w:r>
+              <w:t xml:space="preserve">0.60</w:t>
+            </w:r>
+          </w:p>
+        </w:tc>
+        <w:tc>
+          <w:tcPr/>
+          <w:p>
+            <w:pPr>
+              <w:pStyle w:val="Compact"/>
+              <w:jc w:val="right"/>
+            </w:pPr>
+            <w:r>
+              <w:t xml:space="preserve">0.78</w:t>
             </w:r>
           </w:p>
         </w:tc>
@@ -6275,6 +8141,18 @@
               <w:jc w:val="right"/>
             </w:pPr>
             <w:r>
+              <w:t xml:space="preserve">0.03</w:t>
+            </w:r>
+          </w:p>
+        </w:tc>
+        <w:tc>
+          <w:tcPr/>
+          <w:p>
+            <w:pPr>
+              <w:pStyle w:val="Compact"/>
+              <w:jc w:val="right"/>
+            </w:pPr>
+            <w:r>
               <w:t xml:space="preserve">0.02</w:t>
             </w:r>
           </w:p>
@@ -6287,31 +8165,19 @@
               <w:jc w:val="right"/>
             </w:pPr>
             <w:r>
+              <w:t xml:space="preserve">0.02</w:t>
+            </w:r>
+          </w:p>
+        </w:tc>
+        <w:tc>
+          <w:tcPr/>
+          <w:p>
+            <w:pPr>
+              <w:pStyle w:val="Compact"/>
+              <w:jc w:val="right"/>
+            </w:pPr>
+            <w:r>
               <w:t xml:space="preserve">0.03</w:t>
-            </w:r>
-          </w:p>
-        </w:tc>
-        <w:tc>
-          <w:tcPr/>
-          <w:p>
-            <w:pPr>
-              <w:pStyle w:val="Compact"/>
-              <w:jc w:val="right"/>
-            </w:pPr>
-            <w:r>
-              <w:t xml:space="preserve">0.02</w:t>
-            </w:r>
-          </w:p>
-        </w:tc>
-        <w:tc>
-          <w:tcPr/>
-          <w:p>
-            <w:pPr>
-              <w:pStyle w:val="Compact"/>
-              <w:jc w:val="right"/>
-            </w:pPr>
-            <w:r>
-              <w:t xml:space="preserve">0.02</w:t>
             </w:r>
           </w:p>
         </w:tc>
@@ -6507,7 +8373,111 @@
               <w:jc w:val="right"/>
             </w:pPr>
             <w:r>
-              <w:t xml:space="preserve">0.97</w:t>
+              <w:t xml:space="preserve">0.42</w:t>
+            </w:r>
+          </w:p>
+        </w:tc>
+        <w:tc>
+          <w:tcPr/>
+          <w:p>
+            <w:pPr>
+              <w:pStyle w:val="Compact"/>
+              <w:jc w:val="right"/>
+            </w:pPr>
+            <w:r>
+              <w:t xml:space="preserve">0.58</w:t>
+            </w:r>
+          </w:p>
+        </w:tc>
+        <w:tc>
+          <w:tcPr/>
+          <w:p>
+            <w:pPr>
+              <w:pStyle w:val="Compact"/>
+              <w:jc w:val="right"/>
+            </w:pPr>
+            <w:r>
+              <w:t xml:space="preserve">0.67</w:t>
+            </w:r>
+          </w:p>
+        </w:tc>
+        <w:tc>
+          <w:tcPr/>
+          <w:p>
+            <w:pPr>
+              <w:pStyle w:val="Compact"/>
+              <w:jc w:val="right"/>
+            </w:pPr>
+            <w:r>
+              <w:t xml:space="preserve">0.42</w:t>
+            </w:r>
+          </w:p>
+        </w:tc>
+        <w:tc>
+          <w:tcPr/>
+          <w:p>
+            <w:pPr>
+              <w:pStyle w:val="Compact"/>
+              <w:jc w:val="right"/>
+            </w:pPr>
+            <w:r>
+              <w:t xml:space="preserve">0.61</w:t>
+            </w:r>
+          </w:p>
+        </w:tc>
+        <w:tc>
+          <w:tcPr/>
+          <w:p>
+            <w:pPr>
+              <w:pStyle w:val="Compact"/>
+              <w:jc w:val="right"/>
+            </w:pPr>
+            <w:r>
+              <w:t xml:space="preserve">0.74</w:t>
+            </w:r>
+          </w:p>
+        </w:tc>
+      </w:tr>
+      <w:tr>
+        <w:tc>
+          <w:tcPr/>
+          <w:p>
+            <w:pPr>
+              <w:pStyle w:val="Compact"/>
+              <w:jc w:val="right"/>
+            </w:pPr>
+            <w:r>
+              <w:t xml:space="preserve">5</w:t>
+            </w:r>
+          </w:p>
+        </w:tc>
+        <w:tc>
+          <w:tcPr/>
+          <w:p>
+            <w:pPr>
+              <w:pStyle w:val="Compact"/>
+              <w:jc w:val="left"/>
+            </w:pPr>
+            <w:r>
+              <w:t xml:space="preserve">Investigational</w:t>
+            </w:r>
+            <w:r>
+              <w:t xml:space="preserve"> </w:t>
+            </w:r>
+            <w:r>
+              <w:t xml:space="preserve">vs standard</w:t>
+            </w:r>
+          </w:p>
+        </w:tc>
+        <w:tc>
+          <w:tcPr/>
+          <w:p>
+            <w:pPr>
+              <w:pStyle w:val="Compact"/>
+              <w:jc w:val="left"/>
+            </w:pPr>
+            <w:r>
+              <w:t xml:space="preserve">Difference &lt; 0</w:t>
             </w:r>
           </w:p>
         </w:tc>
@@ -6543,7 +8513,135 @@
               <w:jc w:val="right"/>
             </w:pPr>
             <w:r>
-              <w:t xml:space="preserve">0.97</w:t>
+              <w:t xml:space="preserve">1.00</w:t>
+            </w:r>
+          </w:p>
+        </w:tc>
+        <w:tc>
+          <w:tcPr/>
+          <w:p>
+            <w:pPr>
+              <w:pStyle w:val="Compact"/>
+              <w:jc w:val="right"/>
+            </w:pPr>
+            <w:r>
+              <w:t xml:space="preserve">1.00</w:t>
+            </w:r>
+          </w:p>
+        </w:tc>
+        <w:tc>
+          <w:tcPr/>
+          <w:p>
+            <w:pPr>
+              <w:pStyle w:val="Compact"/>
+              <w:jc w:val="right"/>
+            </w:pPr>
+            <w:r>
+              <w:t xml:space="preserve">1.00</w:t>
+            </w:r>
+          </w:p>
+        </w:tc>
+        <w:tc>
+          <w:tcPr/>
+          <w:p>
+            <w:pPr>
+              <w:pStyle w:val="Compact"/>
+              <w:jc w:val="right"/>
+            </w:pPr>
+            <w:r>
+              <w:t xml:space="preserve">1.00</w:t>
+            </w:r>
+          </w:p>
+        </w:tc>
+      </w:tr>
+      <w:tr>
+        <w:tc>
+          <w:tcPr/>
+          <w:p>
+            <w:pPr>
+              <w:pStyle w:val="Compact"/>
+              <w:jc w:val="right"/>
+            </w:pPr>
+            <w:r>
+              <w:t xml:space="preserve">5</w:t>
+            </w:r>
+          </w:p>
+        </w:tc>
+        <w:tc>
+          <w:tcPr/>
+          <w:p>
+            <w:pPr>
+              <w:pStyle w:val="Compact"/>
+              <w:jc w:val="left"/>
+            </w:pPr>
+            <w:r>
+              <w:t xml:space="preserve">Investigational</w:t>
+            </w:r>
+            <w:r>
+              <w:t xml:space="preserve"> </w:t>
+            </w:r>
+            <w:r>
+              <w:t xml:space="preserve">vs maximum</w:t>
+            </w:r>
+          </w:p>
+        </w:tc>
+        <w:tc>
+          <w:tcPr/>
+          <w:p>
+            <w:pPr>
+              <w:pStyle w:val="Compact"/>
+              <w:jc w:val="left"/>
+            </w:pPr>
+            <w:r>
+              <w:t xml:space="preserve">Difference &lt; 10</w:t>
+            </w:r>
+          </w:p>
+        </w:tc>
+        <w:tc>
+          <w:tcPr/>
+          <w:p>
+            <w:pPr>
+              <w:pStyle w:val="Compact"/>
+              <w:jc w:val="right"/>
+            </w:pPr>
+            <w:r>
+              <w:t xml:space="preserve">0.98</w:t>
+            </w:r>
+          </w:p>
+        </w:tc>
+        <w:tc>
+          <w:tcPr/>
+          <w:p>
+            <w:pPr>
+              <w:pStyle w:val="Compact"/>
+              <w:jc w:val="right"/>
+            </w:pPr>
+            <w:r>
+              <w:t xml:space="preserve">1.00</w:t>
+            </w:r>
+          </w:p>
+        </w:tc>
+        <w:tc>
+          <w:tcPr/>
+          <w:p>
+            <w:pPr>
+              <w:pStyle w:val="Compact"/>
+              <w:jc w:val="right"/>
+            </w:pPr>
+            <w:r>
+              <w:t xml:space="preserve">1.00</w:t>
+            </w:r>
+          </w:p>
+        </w:tc>
+        <w:tc>
+          <w:tcPr/>
+          <w:p>
+            <w:pPr>
+              <w:pStyle w:val="Compact"/>
+              <w:jc w:val="right"/>
+            </w:pPr>
+            <w:r>
+              <w:t xml:space="preserve">0.98</w:t>
             </w:r>
           </w:p>
         </w:tc>
@@ -6573,7 +8671,7 @@
         </w:tc>
       </w:tr>
     </w:tbl>
-    <w:bookmarkEnd w:id="88"/>
+    <w:bookmarkEnd w:id="123"/>
     <w:p>
       <w:pPr>
         <w:pStyle w:val="BodyText"/>
@@ -6582,7 +8680,7 @@
         <w:t xml:space="preserve"> </w:t>
       </w:r>
     </w:p>
-    <w:bookmarkStart w:id="89" w:name="tbl-power-summary-2-scenario2"/>
+    <w:bookmarkStart w:id="124" w:name="tbl-power-summary-2-scenario2"/>
     <w:p>
       <w:pPr>
         <w:pStyle w:val="TableCaption"/>
@@ -6778,7 +8876,7 @@
               <w:jc w:val="left"/>
             </w:pPr>
             <w:r>
-              <w:t xml:space="preserve">0.02</w:t>
+              <w:t xml:space="preserve">0.03</w:t>
             </w:r>
           </w:p>
         </w:tc>
@@ -6828,7 +8926,57 @@
               <w:jc w:val="left"/>
             </w:pPr>
             <w:r>
-              <w:t xml:space="preserve">0.97</w:t>
+              <w:t xml:space="preserve">0.42</w:t>
+            </w:r>
+          </w:p>
+        </w:tc>
+        <w:tc>
+          <w:tcPr/>
+          <w:p>
+            <w:pPr>
+              <w:pStyle w:val="Compact"/>
+              <w:jc w:val="left"/>
+            </w:pPr>
+            <w:r>
+              <w:t xml:space="preserve">0.61</w:t>
+            </w:r>
+          </w:p>
+        </w:tc>
+        <w:tc>
+          <w:tcPr/>
+          <w:p>
+            <w:pPr>
+              <w:pStyle w:val="Compact"/>
+              <w:jc w:val="left"/>
+            </w:pPr>
+            <w:r>
+              <w:t xml:space="preserve">0.74</w:t>
+            </w:r>
+          </w:p>
+        </w:tc>
+      </w:tr>
+      <w:tr>
+        <w:tc>
+          <w:tcPr/>
+          <w:p>
+            <w:pPr>
+              <w:pStyle w:val="Compact"/>
+              <w:jc w:val="right"/>
+            </w:pPr>
+            <w:r>
+              <w:t xml:space="preserve">5</w:t>
+            </w:r>
+          </w:p>
+        </w:tc>
+        <w:tc>
+          <w:tcPr/>
+          <w:p>
+            <w:pPr>
+              <w:pStyle w:val="Compact"/>
+              <w:jc w:val="left"/>
+            </w:pPr>
+            <w:r>
+              <w:t xml:space="preserve">0.98</w:t>
             </w:r>
           </w:p>
         </w:tc>
@@ -6858,7 +9006,7 @@
         </w:tc>
       </w:tr>
     </w:tbl>
-    <w:bookmarkEnd w:id="89"/>
+    <w:bookmarkEnd w:id="124"/>
     <w:p>
       <w:pPr>
         <w:pStyle w:val="BodyText"/>
@@ -6879,7 +9027,7 @@
       <w:tr>
         <w:tc>
           <w:tcPr/>
-          <w:bookmarkStart w:id="93" w:name="X73684f96ae086b582fc69e69c3d200d4dffb966"/>
+          <w:bookmarkStart w:id="128" w:name="X73684f96ae086b582fc69e69c3d200d4dffb966"/>
           <w:p>
             <w:pPr>
               <w:pStyle w:val="Figure"/>
@@ -6890,18 +9038,18 @@
                 <wp:inline>
                   <wp:extent cx="3696101" cy="5544151"/>
                   <wp:effectExtent b="0" l="0" r="0" t="0"/>
-                  <wp:docPr descr="" title="" id="91" name="Picture"/>
+                  <wp:docPr descr="" title="" id="126" name="Picture"/>
                   <a:graphic>
                     <a:graphicData uri="http://schemas.openxmlformats.org/drawingml/2006/picture">
                       <pic:pic>
                         <pic:nvPicPr>
-                          <pic:cNvPr descr="summarise-sims_files/figure-docx/fig-dws-posterior-mean-distribution-scenario2-1.png" id="92" name="Picture"/>
+                          <pic:cNvPr descr="summarise-sims_files/figure-docx/fig-dws-posterior-mean-distribution-scenario2-1.png" id="127" name="Picture"/>
                           <pic:cNvPicPr>
                             <a:picLocks noChangeArrowheads="1" noChangeAspect="1"/>
                           </pic:cNvPicPr>
                         </pic:nvPicPr>
                         <pic:blipFill>
-                          <a:blip r:embed="rId90"/>
+                          <a:blip r:embed="rId125"/>
                           <a:stretch>
                             <a:fillRect/>
                           </a:stretch>
@@ -6938,10 +9086,10 @@
               <w:pStyle w:val="ImageCaption"/>
             </w:pPr>
             <w:r>
-              <w:t xml:space="preserve">Figure 14: Distribution of posterior mean for average days with symptoms across trials by configuration (rows) and analysis (columns).</w:t>
-            </w:r>
-          </w:p>
-          <w:bookmarkEnd w:id="93"/>
+              <w:t xml:space="preserve">Figure 22: Distribution of posterior mean for average days with symptoms across trials by configuration (rows) and analysis (columns).</w:t>
+            </w:r>
+          </w:p>
+          <w:bookmarkEnd w:id="128"/>
         </w:tc>
       </w:tr>
     </w:tbl>
@@ -6965,7 +9113,7 @@
       <w:tr>
         <w:tc>
           <w:tcPr/>
-          <w:bookmarkStart w:id="97" w:name="X1f6b7d14702a7385cdc277a35fe4b12898dec10"/>
+          <w:bookmarkStart w:id="132" w:name="X1f6b7d14702a7385cdc277a35fe4b12898dec10"/>
           <w:p>
             <w:pPr>
               <w:pStyle w:val="Figure"/>
@@ -6976,18 +9124,18 @@
                 <wp:inline>
                   <wp:extent cx="4620126" cy="5544151"/>
                   <wp:effectExtent b="0" l="0" r="0" t="0"/>
-                  <wp:docPr descr="" title="" id="95" name="Picture"/>
+                  <wp:docPr descr="" title="" id="130" name="Picture"/>
                   <a:graphic>
                     <a:graphicData uri="http://schemas.openxmlformats.org/drawingml/2006/picture">
                       <pic:pic>
                         <pic:nvPicPr>
-                          <pic:cNvPr descr="summarise-sims_files/figure-docx/fig-dws-posterior-mean-difference-distribution-scenario2-1.png" id="96" name="Picture"/>
+                          <pic:cNvPr descr="summarise-sims_files/figure-docx/fig-dws-posterior-mean-difference-distribution-scenario2-1.png" id="131" name="Picture"/>
                           <pic:cNvPicPr>
                             <a:picLocks noChangeArrowheads="1" noChangeAspect="1"/>
                           </pic:cNvPicPr>
                         </pic:nvPicPr>
                         <pic:blipFill>
-                          <a:blip r:embed="rId94"/>
+                          <a:blip r:embed="rId129"/>
                           <a:stretch>
                             <a:fillRect/>
                           </a:stretch>
@@ -7024,10 +9172,10 @@
               <w:pStyle w:val="ImageCaption"/>
             </w:pPr>
             <w:r>
-              <w:t xml:space="preserve">Figure 15: Distribution of posterior mean for difference in average days with symptoms across trials by configuration (rows) and analysis (columns).</w:t>
-            </w:r>
-          </w:p>
-          <w:bookmarkEnd w:id="97"/>
+              <w:t xml:space="preserve">Figure 23: Distribution of posterior mean for difference in average days with symptoms across trials by configuration (rows) and analysis (columns).</w:t>
+            </w:r>
+          </w:p>
+          <w:bookmarkEnd w:id="132"/>
         </w:tc>
       </w:tr>
     </w:tbl>
@@ -7051,7 +9199,7 @@
       <w:tr>
         <w:tc>
           <w:tcPr/>
-          <w:bookmarkStart w:id="101" w:name="fig-event-probabilities-scenario2"/>
+          <w:bookmarkStart w:id="136" w:name="fig-event-probabilities-scenario2"/>
           <w:p>
             <w:pPr>
               <w:pStyle w:val="Figure"/>
@@ -7062,18 +9210,18 @@
                 <wp:inline>
                   <wp:extent cx="4620126" cy="5544151"/>
                   <wp:effectExtent b="0" l="0" r="0" t="0"/>
-                  <wp:docPr descr="" title="" id="99" name="Picture"/>
+                  <wp:docPr descr="" title="" id="134" name="Picture"/>
                   <a:graphic>
                     <a:graphicData uri="http://schemas.openxmlformats.org/drawingml/2006/picture">
                       <pic:pic>
                         <pic:nvPicPr>
-                          <pic:cNvPr descr="summarise-sims_files/figure-docx/fig-event-probabilities-scenario2-1.png" id="100" name="Picture"/>
+                          <pic:cNvPr descr="summarise-sims_files/figure-docx/fig-event-probabilities-scenario2-1.png" id="135" name="Picture"/>
                           <pic:cNvPicPr>
                             <a:picLocks noChangeArrowheads="1" noChangeAspect="1"/>
                           </pic:cNvPicPr>
                         </pic:nvPicPr>
                         <pic:blipFill>
-                          <a:blip r:embed="rId98"/>
+                          <a:blip r:embed="rId133"/>
                           <a:stretch>
                             <a:fillRect/>
                           </a:stretch>
@@ -7110,15 +9258,15 @@
               <w:pStyle w:val="ImageCaption"/>
             </w:pPr>
             <w:r>
-              <w:t xml:space="preserve">Figure 16: Distribution of event probabilities by comparison, configuration (rows) and analysis (columns).</w:t>
-            </w:r>
-          </w:p>
-          <w:bookmarkEnd w:id="101"/>
+              <w:t xml:space="preserve">Figure 24: Distribution of event probabilities by comparison, configuration (rows) and analysis (columns).</w:t>
+            </w:r>
+          </w:p>
+          <w:bookmarkEnd w:id="136"/>
         </w:tc>
       </w:tr>
     </w:tbl>
-    <w:bookmarkEnd w:id="102"/>
-    <w:bookmarkStart w:id="122" w:name="scenario-3"/>
+    <w:bookmarkEnd w:id="137"/>
+    <w:bookmarkStart w:id="157" w:name="scenario-3"/>
     <w:p>
       <w:pPr>
         <w:pStyle w:val="Heading2"/>
@@ -7139,7 +9287,7 @@
       <w:tr>
         <w:tc>
           <w:tcPr/>
-          <w:bookmarkStart w:id="106" w:name="fig-dws-dist-scenario3"/>
+          <w:bookmarkStart w:id="141" w:name="fig-dws-dist-scenario3"/>
           <w:p>
             <w:pPr>
               <w:pStyle w:val="Figure"/>
@@ -7150,18 +9298,18 @@
                 <wp:inline>
                   <wp:extent cx="4620126" cy="3696101"/>
                   <wp:effectExtent b="0" l="0" r="0" t="0"/>
-                  <wp:docPr descr="" title="" id="104" name="Picture"/>
+                  <wp:docPr descr="" title="" id="139" name="Picture"/>
                   <a:graphic>
                     <a:graphicData uri="http://schemas.openxmlformats.org/drawingml/2006/picture">
                       <pic:pic>
                         <pic:nvPicPr>
-                          <pic:cNvPr descr="summarise-sims_files/figure-docx/fig-dws-dist-scenario3-1.png" id="105" name="Picture"/>
+                          <pic:cNvPr descr="summarise-sims_files/figure-docx/fig-dws-dist-scenario3-1.png" id="140" name="Picture"/>
                           <pic:cNvPicPr>
                             <a:picLocks noChangeArrowheads="1" noChangeAspect="1"/>
                           </pic:cNvPicPr>
                         </pic:nvPicPr>
                         <pic:blipFill>
-                          <a:blip r:embed="rId103"/>
+                          <a:blip r:embed="rId138"/>
                           <a:stretch>
                             <a:fillRect/>
                           </a:stretch>
@@ -7198,10 +9346,10 @@
               <w:pStyle w:val="ImageCaption"/>
             </w:pPr>
             <w:r>
-              <w:t xml:space="preserve">Figure 17: Assumed distribution of days with symptoms for each arm across scenario configurations.</w:t>
-            </w:r>
-          </w:p>
-          <w:bookmarkEnd w:id="106"/>
+              <w:t xml:space="preserve">Figure 25: Assumed distribution of days with symptoms for each arm across scenario configurations.</w:t>
+            </w:r>
+          </w:p>
+          <w:bookmarkEnd w:id="141"/>
         </w:tc>
       </w:tr>
     </w:tbl>
@@ -7213,7 +9361,7 @@
         <w:t xml:space="preserve"> </w:t>
       </w:r>
     </w:p>
-    <w:bookmarkStart w:id="107" w:name="tbl-effect-size-scenario3"/>
+    <w:bookmarkStart w:id="142" w:name="tbl-effect-size-scenario3"/>
     <w:p>
       <w:pPr>
         <w:pStyle w:val="TableCaption"/>
@@ -7557,7 +9705,7 @@
         </w:tc>
       </w:tr>
     </w:tbl>
-    <w:bookmarkEnd w:id="107"/>
+    <w:bookmarkEnd w:id="142"/>
     <w:p>
       <w:pPr>
         <w:pStyle w:val="BodyText"/>
@@ -7566,7 +9714,7 @@
         <w:t xml:space="preserve"> </w:t>
       </w:r>
     </w:p>
-    <w:bookmarkStart w:id="108" w:name="tbl-power-summary-scenario3"/>
+    <w:bookmarkStart w:id="143" w:name="tbl-power-summary-scenario3"/>
     <w:p>
       <w:pPr>
         <w:pStyle w:val="TableCaption"/>
@@ -8949,7 +11097,7 @@
         </w:tc>
       </w:tr>
     </w:tbl>
-    <w:bookmarkEnd w:id="108"/>
+    <w:bookmarkEnd w:id="143"/>
     <w:p>
       <w:pPr>
         <w:pStyle w:val="BodyText"/>
@@ -8958,7 +11106,7 @@
         <w:t xml:space="preserve"> </w:t>
       </w:r>
     </w:p>
-    <w:bookmarkStart w:id="109" w:name="tbl-power-summary-2-scenario3"/>
+    <w:bookmarkStart w:id="144" w:name="tbl-power-summary-2-scenario3"/>
     <w:p>
       <w:pPr>
         <w:pStyle w:val="TableCaption"/>
@@ -9284,7 +11432,7 @@
         </w:tc>
       </w:tr>
     </w:tbl>
-    <w:bookmarkEnd w:id="109"/>
+    <w:bookmarkEnd w:id="144"/>
     <w:p>
       <w:pPr>
         <w:pStyle w:val="BodyText"/>
@@ -9305,7 +11453,7 @@
       <w:tr>
         <w:tc>
           <w:tcPr/>
-          <w:bookmarkStart w:id="113" w:name="Xb1e0d946159af3c7020807dc5d809ac8d4351d1"/>
+          <w:bookmarkStart w:id="148" w:name="Xb1e0d946159af3c7020807dc5d809ac8d4351d1"/>
           <w:p>
             <w:pPr>
               <w:pStyle w:val="Figure"/>
@@ -9316,18 +11464,18 @@
                 <wp:inline>
                   <wp:extent cx="3696101" cy="5544151"/>
                   <wp:effectExtent b="0" l="0" r="0" t="0"/>
-                  <wp:docPr descr="" title="" id="111" name="Picture"/>
+                  <wp:docPr descr="" title="" id="146" name="Picture"/>
                   <a:graphic>
                     <a:graphicData uri="http://schemas.openxmlformats.org/drawingml/2006/picture">
                       <pic:pic>
                         <pic:nvPicPr>
-                          <pic:cNvPr descr="summarise-sims_files/figure-docx/fig-dws-posterior-mean-distribution-scenario3-1.png" id="112" name="Picture"/>
+                          <pic:cNvPr descr="summarise-sims_files/figure-docx/fig-dws-posterior-mean-distribution-scenario3-1.png" id="147" name="Picture"/>
                           <pic:cNvPicPr>
                             <a:picLocks noChangeArrowheads="1" noChangeAspect="1"/>
                           </pic:cNvPicPr>
                         </pic:nvPicPr>
                         <pic:blipFill>
-                          <a:blip r:embed="rId110"/>
+                          <a:blip r:embed="rId145"/>
                           <a:stretch>
                             <a:fillRect/>
                           </a:stretch>
@@ -9364,10 +11512,10 @@
               <w:pStyle w:val="ImageCaption"/>
             </w:pPr>
             <w:r>
-              <w:t xml:space="preserve">Figure 18: Distribution of posterior mean for average days with symptoms across trials by configuration (rows) and analysis (columns).</w:t>
-            </w:r>
-          </w:p>
-          <w:bookmarkEnd w:id="113"/>
+              <w:t xml:space="preserve">Figure 26: Distribution of posterior mean for average days with symptoms across trials by configuration (rows) and analysis (columns).</w:t>
+            </w:r>
+          </w:p>
+          <w:bookmarkEnd w:id="148"/>
         </w:tc>
       </w:tr>
     </w:tbl>
@@ -9391,7 +11539,7 @@
       <w:tr>
         <w:tc>
           <w:tcPr/>
-          <w:bookmarkStart w:id="117" w:name="X493486b053c35a80ff080df67218b88a69ec82d"/>
+          <w:bookmarkStart w:id="152" w:name="X493486b053c35a80ff080df67218b88a69ec82d"/>
           <w:p>
             <w:pPr>
               <w:pStyle w:val="Figure"/>
@@ -9402,18 +11550,18 @@
                 <wp:inline>
                   <wp:extent cx="4620126" cy="5544151"/>
                   <wp:effectExtent b="0" l="0" r="0" t="0"/>
-                  <wp:docPr descr="" title="" id="115" name="Picture"/>
+                  <wp:docPr descr="" title="" id="150" name="Picture"/>
                   <a:graphic>
                     <a:graphicData uri="http://schemas.openxmlformats.org/drawingml/2006/picture">
                       <pic:pic>
                         <pic:nvPicPr>
-                          <pic:cNvPr descr="summarise-sims_files/figure-docx/fig-dws-posterior-mean-difference-distribution-scenario3-1.png" id="116" name="Picture"/>
+                          <pic:cNvPr descr="summarise-sims_files/figure-docx/fig-dws-posterior-mean-difference-distribution-scenario3-1.png" id="151" name="Picture"/>
                           <pic:cNvPicPr>
                             <a:picLocks noChangeArrowheads="1" noChangeAspect="1"/>
                           </pic:cNvPicPr>
                         </pic:nvPicPr>
                         <pic:blipFill>
-                          <a:blip r:embed="rId114"/>
+                          <a:blip r:embed="rId149"/>
                           <a:stretch>
                             <a:fillRect/>
                           </a:stretch>
@@ -9450,10 +11598,10 @@
               <w:pStyle w:val="ImageCaption"/>
             </w:pPr>
             <w:r>
-              <w:t xml:space="preserve">Figure 19: Distribution of posterior mean for difference in average days with symptoms across trials by configuration (rows) and analysis (columns).</w:t>
-            </w:r>
-          </w:p>
-          <w:bookmarkEnd w:id="117"/>
+              <w:t xml:space="preserve">Figure 27: Distribution of posterior mean for difference in average days with symptoms across trials by configuration (rows) and analysis (columns).</w:t>
+            </w:r>
+          </w:p>
+          <w:bookmarkEnd w:id="152"/>
         </w:tc>
       </w:tr>
     </w:tbl>
@@ -9477,7 +11625,7 @@
       <w:tr>
         <w:tc>
           <w:tcPr/>
-          <w:bookmarkStart w:id="121" w:name="fig-event-probabilities-scenario3"/>
+          <w:bookmarkStart w:id="156" w:name="fig-event-probabilities-scenario3"/>
           <w:p>
             <w:pPr>
               <w:pStyle w:val="Figure"/>
@@ -9488,18 +11636,18 @@
                 <wp:inline>
                   <wp:extent cx="4620126" cy="5544151"/>
                   <wp:effectExtent b="0" l="0" r="0" t="0"/>
-                  <wp:docPr descr="" title="" id="119" name="Picture"/>
+                  <wp:docPr descr="" title="" id="154" name="Picture"/>
                   <a:graphic>
                     <a:graphicData uri="http://schemas.openxmlformats.org/drawingml/2006/picture">
                       <pic:pic>
                         <pic:nvPicPr>
-                          <pic:cNvPr descr="summarise-sims_files/figure-docx/fig-event-probabilities-scenario3-1.png" id="120" name="Picture"/>
+                          <pic:cNvPr descr="summarise-sims_files/figure-docx/fig-event-probabilities-scenario3-1.png" id="155" name="Picture"/>
                           <pic:cNvPicPr>
                             <a:picLocks noChangeArrowheads="1" noChangeAspect="1"/>
                           </pic:cNvPicPr>
                         </pic:nvPicPr>
                         <pic:blipFill>
-                          <a:blip r:embed="rId118"/>
+                          <a:blip r:embed="rId153"/>
                           <a:stretch>
                             <a:fillRect/>
                           </a:stretch>
@@ -9536,15 +11684,15 @@
               <w:pStyle w:val="ImageCaption"/>
             </w:pPr>
             <w:r>
-              <w:t xml:space="preserve">Figure 20: Distribution of event probabilities by comparison, configuration (rows) and analysis (columns).</w:t>
-            </w:r>
-          </w:p>
-          <w:bookmarkEnd w:id="121"/>
+              <w:t xml:space="preserve">Figure 28: Distribution of event probabilities by comparison, configuration (rows) and analysis (columns).</w:t>
+            </w:r>
+          </w:p>
+          <w:bookmarkEnd w:id="156"/>
         </w:tc>
       </w:tr>
     </w:tbl>
-    <w:bookmarkEnd w:id="122"/>
-    <w:bookmarkEnd w:id="123"/>
+    <w:bookmarkEnd w:id="157"/>
+    <w:bookmarkEnd w:id="158"/>
     <w:sectPr/>
   </w:body>
 </w:document>

</xml_diff>